<commit_message>
- merged changes from trunk
git-svn-id: https://db-svn.informatik.uni-bremen.de/repos/stuff/use_plugins@5452 e95982d2-0d12-e879-a455-8ce5a0885042
</commit_message>
<xml_diff>
--- a/ModelValidator/branches/int-transformation/doc/Usage.docx
+++ b/ModelValidator/branches/int-transformation/doc/Usage.docx
@@ -1,6 +1,6 @@
 
 <file path=word/document.xml><?xml version="1.0" encoding="utf-8"?>
-<w:document xmlns:ve="http://schemas.openxmlformats.org/markup-compatibility/2006" xmlns:o="urn:schemas-microsoft-com:office:office" xmlns:r="http://schemas.openxmlformats.org/officeDocument/2006/relationships" xmlns:m="http://schemas.openxmlformats.org/officeDocument/2006/math" xmlns:v="urn:schemas-microsoft-com:vml" xmlns:wp="http://schemas.openxmlformats.org/drawingml/2006/wordprocessingDrawing" xmlns:w10="urn:schemas-microsoft-com:office:word" xmlns:w="http://schemas.openxmlformats.org/wordprocessingml/2006/main" xmlns:wne="http://schemas.microsoft.com/office/word/2006/wordml">
+<w:document xmlns:wpc="http://schemas.microsoft.com/office/word/2010/wordprocessingCanvas" xmlns:mc="http://schemas.openxmlformats.org/markup-compatibility/2006" xmlns:o="urn:schemas-microsoft-com:office:office" xmlns:r="http://schemas.openxmlformats.org/officeDocument/2006/relationships" xmlns:m="http://schemas.openxmlformats.org/officeDocument/2006/math" xmlns:v="urn:schemas-microsoft-com:vml" xmlns:wp14="http://schemas.microsoft.com/office/word/2010/wordprocessingDrawing" xmlns:wp="http://schemas.openxmlformats.org/drawingml/2006/wordprocessingDrawing" xmlns:w10="urn:schemas-microsoft-com:office:word" xmlns:w="http://schemas.openxmlformats.org/wordprocessingml/2006/main" xmlns:w14="http://schemas.microsoft.com/office/word/2010/wordml" xmlns:w15="http://schemas.microsoft.com/office/word/2012/wordml" xmlns:wpg="http://schemas.microsoft.com/office/word/2010/wordprocessingGroup" xmlns:wpi="http://schemas.microsoft.com/office/word/2010/wordprocessingInk" xmlns:wne="http://schemas.microsoft.com/office/word/2006/wordml" xmlns:wps="http://schemas.microsoft.com/office/word/2010/wordprocessingShape" mc:Ignorable="w14 w15 wp14">
   <w:body>
     <w:p>
       <w:pPr>
@@ -59,7 +59,6 @@
         </w:rPr>
         <w:t xml:space="preserve"> </w:t>
       </w:r>
-      <w:proofErr w:type="spellStart"/>
       <w:r>
         <w:rPr>
           <w:rFonts w:asciiTheme="minorHAnsi" w:hAnsiTheme="minorHAnsi"/>
@@ -67,7 +66,6 @@
         </w:rPr>
         <w:t>Validator</w:t>
       </w:r>
-      <w:proofErr w:type="spellEnd"/>
     </w:p>
     <w:p>
       <w:pPr>
@@ -91,7 +89,6 @@
           <w:lang w:val="en-US"/>
         </w:rPr>
       </w:pPr>
-      <w:proofErr w:type="gramStart"/>
       <w:r>
         <w:rPr>
           <w:lang w:val="en-US"/>
@@ -133,14 +130,7 @@
         <w:rPr>
           <w:lang w:val="en-US"/>
         </w:rPr>
-        <w:t>available through the GUI.</w:t>
-      </w:r>
-      <w:proofErr w:type="gramEnd"/>
-      <w:r>
-        <w:rPr>
-          <w:lang w:val="en-US"/>
-        </w:rPr>
-        <w:t xml:space="preserve"> See </w:t>
+        <w:t xml:space="preserve">available through the GUI. See </w:t>
       </w:r>
       <w:r>
         <w:rPr>
@@ -185,23 +175,7 @@
           <w:rFonts w:cs="Times New Roman"/>
           <w:lang w:val="en-US"/>
         </w:rPr>
-        <w:t>The plug-in can be started by either using the toolbar button in USE or by selecting the menu item “</w:t>
-      </w:r>
-      <w:proofErr w:type="spellStart"/>
-      <w:r>
-        <w:rPr>
-          <w:rFonts w:cs="Times New Roman"/>
-          <w:lang w:val="en-US"/>
-        </w:rPr>
-        <w:t>Plugins</w:t>
-      </w:r>
-      <w:proofErr w:type="spellEnd"/>
-      <w:r>
-        <w:rPr>
-          <w:rFonts w:cs="Times New Roman"/>
-          <w:lang w:val="en-US"/>
-        </w:rPr>
-        <w:t>/Validation/</w:t>
+        <w:t>The plug-in can be started by either using the toolbar button in USE or by selecting the menu item “Plugins/Validation/</w:t>
       </w:r>
       <w:proofErr w:type="spellStart"/>
       <w:r>
@@ -499,14 +473,12 @@
         </w:rPr>
         <w:t xml:space="preserve">The model </w:t>
       </w:r>
-      <w:proofErr w:type="spellStart"/>
       <w:r>
         <w:rPr>
           <w:lang w:val="en-US"/>
         </w:rPr>
         <w:t>validator</w:t>
       </w:r>
-      <w:proofErr w:type="spellEnd"/>
       <w:r>
         <w:rPr>
           <w:lang w:val="en-US"/>
@@ -746,21 +718,7 @@
         <w:rPr>
           <w:lang w:val="en-US"/>
         </w:rPr>
-        <w:t xml:space="preserve"> is provided, the model </w:t>
-      </w:r>
-      <w:proofErr w:type="spellStart"/>
-      <w:r>
-        <w:rPr>
-          <w:lang w:val="en-US"/>
-        </w:rPr>
-        <w:t>validator</w:t>
-      </w:r>
-      <w:proofErr w:type="spellEnd"/>
-      <w:r>
-        <w:rPr>
-          <w:lang w:val="en-US"/>
-        </w:rPr>
-        <w:t xml:space="preserve"> uses the provided settings during the search process. This is identical to the usage through the GUI.</w:t>
+        <w:t xml:space="preserve"> is provided, the model validator uses the provided settings during the search process. This is identical to the usage through the GUI.</w:t>
       </w:r>
     </w:p>
     <w:p>
@@ -787,21 +745,7 @@
         <w:rPr>
           <w:lang w:val="en-US"/>
         </w:rPr>
-        <w:t xml:space="preserve"> file the model </w:t>
-      </w:r>
-      <w:proofErr w:type="spellStart"/>
-      <w:r>
-        <w:rPr>
-          <w:lang w:val="en-US"/>
-        </w:rPr>
-        <w:t>validator</w:t>
-      </w:r>
-      <w:proofErr w:type="spellEnd"/>
-      <w:r>
-        <w:rPr>
-          <w:lang w:val="en-US"/>
-        </w:rPr>
-        <w:t xml:space="preserve"> uses default values for the configuration. A property file containing these values is generated </w:t>
+        <w:t xml:space="preserve"> file the model validator uses default values for the configuration. A property file containing these values is generated </w:t>
       </w:r>
       <w:r>
         <w:rPr>
@@ -2072,19 +2016,11 @@
           <w:lang w:val="en-US"/>
         </w:rPr>
       </w:pPr>
-      <w:proofErr w:type="gramStart"/>
-      <w:r>
-        <w:rPr>
-          <w:lang w:val="en-US"/>
-        </w:rPr>
-        <w:t>Checks the independence of a single invariant, if an invariant name is provided as an argument.</w:t>
-      </w:r>
-      <w:proofErr w:type="gramEnd"/>
-      <w:r>
-        <w:rPr>
-          <w:lang w:val="en-US"/>
-        </w:rPr>
-        <w:t xml:space="preserve"> If no name of an invariant is given, all invariants are checked step by step.</w:t>
+      <w:r>
+        <w:rPr>
+          <w:lang w:val="en-US"/>
+        </w:rPr>
+        <w:t>Checks the independence of a single invariant, if an invariant name is provided as an argument. If no name of an invariant is given, all invariants are checked step by step.</w:t>
       </w:r>
     </w:p>
     <w:p>
@@ -2537,16 +2473,8 @@
         <w:rPr>
           <w:lang w:val="en-US"/>
         </w:rPr>
-        <w:t xml:space="preserve">De-/Activates the extraction of a present system state as a partial solution provided to the model </w:t>
-      </w:r>
-      <w:proofErr w:type="spellStart"/>
-      <w:r>
-        <w:rPr>
-          <w:lang w:val="en-US"/>
-        </w:rPr>
-        <w:t>validator</w:t>
-      </w:r>
-      <w:proofErr w:type="spellEnd"/>
+        <w:t>De-/Activates the extraction of a present system state as a partial solution provided to the model validator</w:t>
+      </w:r>
       <w:r>
         <w:rPr>
           <w:lang w:val="en-US"/>
@@ -2689,21 +2617,7 @@
         <w:rPr>
           <w:lang w:val="en-US"/>
         </w:rPr>
-        <w:t xml:space="preserve">Using this command the model </w:t>
-      </w:r>
-      <w:proofErr w:type="spellStart"/>
-      <w:r>
-        <w:rPr>
-          <w:lang w:val="en-US"/>
-        </w:rPr>
-        <w:t>validator</w:t>
-      </w:r>
-      <w:proofErr w:type="spellEnd"/>
-      <w:r>
-        <w:rPr>
-          <w:lang w:val="en-US"/>
-        </w:rPr>
-        <w:t xml:space="preserve"> can be configured as described next.</w:t>
+        <w:t>Using this command the model validator can be configured as described next.</w:t>
       </w:r>
     </w:p>
     <w:p>
@@ -3043,21 +2957,7 @@
         <w:rPr>
           <w:lang w:val="en-US"/>
         </w:rPr>
-        <w:t xml:space="preserve"> or in short ADE is used to configure if the model </w:t>
-      </w:r>
-      <w:proofErr w:type="spellStart"/>
-      <w:r>
-        <w:rPr>
-          <w:lang w:val="en-US"/>
-        </w:rPr>
-        <w:t>validator</w:t>
-      </w:r>
-      <w:proofErr w:type="spellEnd"/>
-      <w:r>
-        <w:rPr>
-          <w:lang w:val="en-US"/>
-        </w:rPr>
-        <w:t xml:space="preserve"> respects a currently present system state or if it ignores it. Using the value </w:t>
+        <w:t xml:space="preserve"> or in short ADE is used to configure if the model validator respects a currently present system state or if it ignores it. Using the value </w:t>
       </w:r>
       <w:r>
         <w:rPr>
@@ -3070,21 +2970,7 @@
         <w:rPr>
           <w:lang w:val="en-US"/>
         </w:rPr>
-        <w:t xml:space="preserve">, a previously set-up system state is used as a partial solution to the model finding process. The model </w:t>
-      </w:r>
-      <w:proofErr w:type="spellStart"/>
-      <w:r>
-        <w:rPr>
-          <w:lang w:val="en-US"/>
-        </w:rPr>
-        <w:t>validator</w:t>
-      </w:r>
-      <w:proofErr w:type="spellEnd"/>
-      <w:r>
-        <w:rPr>
-          <w:lang w:val="en-US"/>
-        </w:rPr>
-        <w:t xml:space="preserve"> tries to complete the solution by adding new elements.</w:t>
+        <w:t>, a previously set-up system state is used as a partial solution to the model finding process. The model validator tries to complete the solution by adding new elements.</w:t>
       </w:r>
     </w:p>
     <w:p>
@@ -3306,21 +3192,7 @@
           <w:lang w:val="en-US"/>
         </w:rPr>
         <w:br/>
-        <w:t xml:space="preserve">An OCL expression that is evaluated against the relational model used by the </w:t>
-      </w:r>
-      <w:proofErr w:type="spellStart"/>
-      <w:r>
-        <w:rPr>
-          <w:lang w:val="en-US"/>
-        </w:rPr>
-        <w:t>validator</w:t>
-      </w:r>
-      <w:proofErr w:type="spellEnd"/>
-      <w:r>
-        <w:rPr>
-          <w:lang w:val="en-US"/>
-        </w:rPr>
-        <w:t>.</w:t>
+        <w:t>An OCL expression that is evaluated against the relational model used by the validator.</w:t>
       </w:r>
     </w:p>
     <w:p>
@@ -3366,21 +3238,7 @@
         <w:rPr>
           <w:lang w:val="en-US"/>
         </w:rPr>
-        <w:t xml:space="preserve">This command allows formulating queries against the relational solution. To do so, the query mechanism must be enabled before the </w:t>
-      </w:r>
-      <w:proofErr w:type="spellStart"/>
-      <w:r>
-        <w:rPr>
-          <w:lang w:val="en-US"/>
-        </w:rPr>
-        <w:t>validator</w:t>
-      </w:r>
-      <w:proofErr w:type="spellEnd"/>
-      <w:r>
-        <w:rPr>
-          <w:lang w:val="en-US"/>
-        </w:rPr>
-        <w:t xml:space="preserve"> searches for a solution. Because additional relations are required for the query functionality the runtime performance might be slower. After enabling and searching for a solution, an OCL expression provided to this command is translated into relation</w:t>
+        <w:t>This command allows formulating queries against the relational solution. To do so, the query mechanism must be enabled before the validator searches for a solution. Because additional relations are required for the query functionality the runtime performance might be slower. After enabling and searching for a solution, an OCL expression provided to this command is translated into relation</w:t>
       </w:r>
       <w:r>
         <w:rPr>
@@ -3392,21 +3250,7 @@
         <w:rPr>
           <w:lang w:val="en-US"/>
         </w:rPr>
-        <w:t xml:space="preserve"> logic and evaluated against the relational solution. The expressions can only contain elements that were created by the </w:t>
-      </w:r>
-      <w:proofErr w:type="spellStart"/>
-      <w:r>
-        <w:rPr>
-          <w:lang w:val="en-US"/>
-        </w:rPr>
-        <w:t>validator</w:t>
-      </w:r>
-      <w:proofErr w:type="spellEnd"/>
-      <w:r>
-        <w:rPr>
-          <w:lang w:val="en-US"/>
-        </w:rPr>
-        <w:t>. Manually added elements are not supported, because they are not present in the relational solution.</w:t>
+        <w:t xml:space="preserve"> logic and evaluated against the relational solution. The expressions can only contain elements that were created by the validator. Manually added elements are not supported, because they are not present in the relational solution.</w:t>
       </w:r>
     </w:p>
     <w:p>
@@ -3744,14 +3588,12 @@
           <w:lang w:val="en-US"/>
         </w:rPr>
       </w:pPr>
-      <w:proofErr w:type="gramStart"/>
       <w:r>
         <w:rPr>
           <w:lang w:val="en-US"/>
         </w:rPr>
         <w:t>Unloads all separately loaded invariants or a single invariant if a name was provided.</w:t>
       </w:r>
-      <w:proofErr w:type="gramEnd"/>
     </w:p>
     <w:p>
       <w:pPr>
@@ -3848,23 +3690,7 @@
           <w:i/>
           <w:lang w:val="en-US"/>
         </w:rPr>
-        <w:t xml:space="preserve">String = </w:t>
-      </w:r>
-      <w:proofErr w:type="gramStart"/>
-      <w:r>
-        <w:rPr>
-          <w:i/>
-          <w:lang w:val="en-US"/>
-        </w:rPr>
-        <w:t>Set{</w:t>
-      </w:r>
-      <w:proofErr w:type="gramEnd"/>
-      <w:r>
-        <w:rPr>
-          <w:i/>
-          <w:lang w:val="en-US"/>
-        </w:rPr>
-        <w:t>'</w:t>
+        <w:t>String = Set{'</w:t>
       </w:r>
       <w:proofErr w:type="spellStart"/>
       <w:r>
@@ -3893,20 +3719,28 @@
         <w:rPr>
           <w:lang w:val="en-US"/>
         </w:rPr>
-        <w:t>Defines concrete string values that need to</w:t>
-      </w:r>
-      <w:r>
-        <w:rPr>
-          <w:lang w:val="en-US"/>
-        </w:rPr>
-        <w:t xml:space="preserve"> </w:t>
-      </w:r>
-      <w:r>
-        <w:rPr>
-          <w:lang w:val="en-US"/>
-        </w:rPr>
-        <w:t>be present inside of a solution.</w:t>
-      </w:r>
+        <w:t>C</w:t>
+      </w:r>
+      <w:r>
+        <w:rPr>
+          <w:lang w:val="en-US"/>
+        </w:rPr>
+        <w:t xml:space="preserve">oncrete string values that </w:t>
+      </w:r>
+      <w:r>
+        <w:rPr>
+          <w:lang w:val="en-US"/>
+        </w:rPr>
+        <w:t xml:space="preserve">are used in </w:t>
+      </w:r>
+      <w:r>
+        <w:rPr>
+          <w:lang w:val="en-US"/>
+        </w:rPr>
+        <w:t>a solution.</w:t>
+      </w:r>
+      <w:bookmarkStart w:id="0" w:name="_GoBack"/>
+      <w:bookmarkEnd w:id="0"/>
     </w:p>
     <w:p>
       <w:pPr>
@@ -3948,7 +3782,7 @@
         <w:rPr>
           <w:lang w:val="en-US"/>
         </w:rPr>
-        <w:t>Minimum number of present string values. Concrete values override this setting.</w:t>
+        <w:t>Minimum number of present string values.</w:t>
       </w:r>
     </w:p>
     <w:p>
@@ -3997,13 +3831,7 @@
         <w:rPr>
           <w:lang w:val="en-US"/>
         </w:rPr>
-        <w:t xml:space="preserve">. </w:t>
-      </w:r>
-      <w:r>
-        <w:rPr>
-          <w:lang w:val="en-US"/>
-        </w:rPr>
-        <w:t>Concrete values override this setting.</w:t>
+        <w:t>.</w:t>
       </w:r>
     </w:p>
     <w:p>
@@ -4037,35 +3865,31 @@
         <w:rPr>
           <w:lang w:val="en-US"/>
         </w:rPr>
-        <w:t xml:space="preserve">Concrete values </w:t>
-      </w:r>
-      <w:proofErr w:type="spellStart"/>
-      <w:r>
-        <w:rPr>
-          <w:lang w:val="en-US"/>
-        </w:rPr>
-        <w:t>oft he</w:t>
-      </w:r>
-      <w:proofErr w:type="spellEnd"/>
-      <w:r>
-        <w:rPr>
-          <w:lang w:val="en-US"/>
-        </w:rPr>
-        <w:t xml:space="preserve"> type integer that need </w:t>
-      </w:r>
-      <w:proofErr w:type="spellStart"/>
-      <w:r>
-        <w:rPr>
-          <w:lang w:val="en-US"/>
-        </w:rPr>
-        <w:t>tob</w:t>
-      </w:r>
-      <w:proofErr w:type="spellEnd"/>
-      <w:r>
-        <w:rPr>
-          <w:lang w:val="en-US"/>
-        </w:rPr>
-        <w:t xml:space="preserve"> e present in the solution.</w:t>
+        <w:t>Concrete values of</w:t>
+      </w:r>
+      <w:r>
+        <w:rPr>
+          <w:lang w:val="en-US"/>
+        </w:rPr>
+        <w:t xml:space="preserve"> </w:t>
+      </w:r>
+      <w:r>
+        <w:rPr>
+          <w:lang w:val="en-US"/>
+        </w:rPr>
+        <w:t>the type integer that need to</w:t>
+      </w:r>
+      <w:r>
+        <w:rPr>
+          <w:lang w:val="en-US"/>
+        </w:rPr>
+        <w:t xml:space="preserve"> </w:t>
+      </w:r>
+      <w:r>
+        <w:rPr>
+          <w:lang w:val="en-US"/>
+        </w:rPr>
+        <w:t>be present in the solution.</w:t>
       </w:r>
     </w:p>
     <w:p>
@@ -4104,14 +3928,12 @@
           <w:lang w:val="en-US"/>
         </w:rPr>
       </w:pPr>
-      <w:proofErr w:type="gramStart"/>
       <w:r>
         <w:rPr>
           <w:lang w:val="en-US"/>
         </w:rPr>
         <w:t>Lower bound for integer values.</w:t>
       </w:r>
-      <w:proofErr w:type="gramEnd"/>
     </w:p>
     <w:p>
       <w:pPr>
@@ -4149,14 +3971,12 @@
           <w:lang w:val="en-US"/>
         </w:rPr>
       </w:pPr>
-      <w:proofErr w:type="gramStart"/>
       <w:r>
         <w:rPr>
           <w:lang w:val="en-US"/>
         </w:rPr>
         <w:t>Upper bound for integer values.</w:t>
       </w:r>
-      <w:proofErr w:type="gramEnd"/>
     </w:p>
     <w:p>
       <w:pPr>
@@ -4185,14 +4005,12 @@
           <w:lang w:val="en-US"/>
         </w:rPr>
       </w:pPr>
-      <w:proofErr w:type="gramStart"/>
       <w:r>
         <w:rPr>
           <w:lang w:val="en-US"/>
         </w:rPr>
         <w:t>Concrete real values that need to be present in the solution.</w:t>
       </w:r>
-      <w:proofErr w:type="gramEnd"/>
     </w:p>
     <w:p>
       <w:pPr>
@@ -4230,7 +4048,6 @@
           <w:lang w:val="en-US"/>
         </w:rPr>
       </w:pPr>
-      <w:proofErr w:type="gramStart"/>
       <w:r>
         <w:rPr>
           <w:lang w:val="en-US"/>
@@ -4243,7 +4060,6 @@
         </w:rPr>
         <w:t>.</w:t>
       </w:r>
-      <w:proofErr w:type="gramEnd"/>
     </w:p>
     <w:p>
       <w:pPr>
@@ -4281,14 +4097,12 @@
           <w:lang w:val="en-US"/>
         </w:rPr>
       </w:pPr>
-      <w:proofErr w:type="gramStart"/>
       <w:r>
         <w:rPr>
           <w:lang w:val="en-US"/>
         </w:rPr>
         <w:t>Upper bounds for real values.</w:t>
       </w:r>
-      <w:proofErr w:type="gramEnd"/>
     </w:p>
     <w:p>
       <w:pPr>
@@ -4486,7 +4300,6 @@
           <w:lang w:val="en-US"/>
         </w:rPr>
       </w:pPr>
-      <w:proofErr w:type="gramStart"/>
       <w:r>
         <w:rPr>
           <w:lang w:val="en-US"/>
@@ -4509,14 +4322,7 @@
         <w:rPr>
           <w:lang w:val="en-US"/>
         </w:rPr>
-        <w:t>.</w:t>
-      </w:r>
-      <w:proofErr w:type="gramEnd"/>
-      <w:r>
-        <w:rPr>
-          <w:lang w:val="en-US"/>
-        </w:rPr>
-        <w:t xml:space="preserve"> </w:t>
+        <w:t xml:space="preserve">. </w:t>
       </w:r>
       <w:r>
         <w:rPr>
@@ -4569,7 +4375,6 @@
           <w:lang w:val="en-US"/>
         </w:rPr>
       </w:pPr>
-      <w:proofErr w:type="gramStart"/>
       <w:r>
         <w:rPr>
           <w:lang w:val="en-US"/>
@@ -4586,14 +4391,7 @@
         <w:rPr>
           <w:lang w:val="en-US"/>
         </w:rPr>
-        <w:t>the class.</w:t>
-      </w:r>
-      <w:proofErr w:type="gramEnd"/>
-      <w:r>
-        <w:rPr>
-          <w:lang w:val="en-US"/>
-        </w:rPr>
-        <w:t xml:space="preserve"> </w:t>
+        <w:t xml:space="preserve">the class. </w:t>
       </w:r>
       <w:r>
         <w:rPr>
@@ -4849,7 +4647,6 @@
           <w:lang w:val="en-US"/>
         </w:rPr>
       </w:pPr>
-      <w:proofErr w:type="gramStart"/>
       <w:r>
         <w:rPr>
           <w:lang w:val="en-US"/>
@@ -4862,26 +4659,23 @@
         </w:rPr>
         <w:t>considering all instances of the class.</w:t>
       </w:r>
-      <w:proofErr w:type="gramEnd"/>
       <w:r>
         <w:rPr>
           <w:lang w:val="en-US"/>
         </w:rPr>
         <w:t xml:space="preserve"> The Value -1 </w:t>
       </w:r>
-      <w:proofErr w:type="gramStart"/>
-      <w:r>
-        <w:rPr>
-          <w:lang w:val="en-US"/>
-        </w:rPr>
-        <w:t>forces</w:t>
-      </w:r>
-      <w:proofErr w:type="gramEnd"/>
-      <w:r>
-        <w:rPr>
-          <w:lang w:val="en-US"/>
-        </w:rPr>
-        <w:t xml:space="preserve"> defined attributes for all instances</w:t>
+      <w:r>
+        <w:rPr>
+          <w:lang w:val="en-US"/>
+        </w:rPr>
+        <w:t xml:space="preserve">(default) </w:t>
+      </w:r>
+      <w:r>
+        <w:rPr>
+          <w:lang w:val="en-US"/>
+        </w:rPr>
+        <w:t>forces defined attributes for all instances</w:t>
       </w:r>
       <w:r>
         <w:rPr>
@@ -4923,7 +4717,7 @@
         <w:rPr>
           <w:lang w:val="en-US"/>
         </w:rPr>
-        <w:t xml:space="preserve"> = -1 (see below)</w:t>
+        <w:t xml:space="preserve"> (see below)</w:t>
       </w:r>
       <w:r>
         <w:rPr>
@@ -5038,6 +4832,12 @@
         <w:rPr>
           <w:lang w:val="en-US"/>
         </w:rPr>
+        <w:t xml:space="preserve">(default) </w:t>
+      </w:r>
+      <w:r>
+        <w:rPr>
+          <w:lang w:val="en-US"/>
+        </w:rPr>
         <w:t>does not constrain th</w:t>
       </w:r>
       <w:r>
@@ -5050,7 +4850,7 @@
         <w:rPr>
           <w:lang w:val="en-US"/>
         </w:rPr>
-        <w:t xml:space="preserve"> (default).</w:t>
+        <w:t>.</w:t>
       </w:r>
     </w:p>
     <w:p>
@@ -5416,6 +5216,12 @@
         </w:rPr>
         <w:t>o be present in the solution.</w:t>
       </w:r>
+      <w:r>
+        <w:rPr>
+          <w:lang w:val="en-US"/>
+        </w:rPr>
+        <w:t xml:space="preserve"> The identifiers used have to be defined as described in the classes section.</w:t>
+      </w:r>
     </w:p>
     <w:p>
       <w:pPr>
@@ -5460,7 +5266,6 @@
           <w:lang w:val="en-US"/>
         </w:rPr>
       </w:pPr>
-      <w:proofErr w:type="gramStart"/>
       <w:r>
         <w:rPr>
           <w:lang w:val="en-US"/>
@@ -5477,23 +5282,26 @@
         <w:rPr>
           <w:lang w:val="en-US"/>
         </w:rPr>
-        <w:t xml:space="preserve">the </w:t>
-      </w:r>
-      <w:proofErr w:type="spellStart"/>
-      <w:r>
-        <w:rPr>
-          <w:lang w:val="en-US"/>
-        </w:rPr>
-        <w:t>assciation</w:t>
-      </w:r>
-      <w:proofErr w:type="spellEnd"/>
+        <w:t>the ass</w:t>
+      </w:r>
+      <w:r>
+        <w:rPr>
+          <w:lang w:val="en-US"/>
+        </w:rPr>
+        <w:t>o</w:t>
+      </w:r>
+      <w:r>
+        <w:rPr>
+          <w:lang w:val="en-US"/>
+        </w:rPr>
+        <w:t>ciation</w:t>
+      </w:r>
       <w:r>
         <w:rPr>
           <w:lang w:val="en-US"/>
         </w:rPr>
         <w:t>.</w:t>
       </w:r>
-      <w:proofErr w:type="gramEnd"/>
       <w:r>
         <w:rPr>
           <w:lang w:val="en-US"/>
@@ -5545,7 +5353,6 @@
           <w:lang w:val="en-US"/>
         </w:rPr>
       </w:pPr>
-      <w:proofErr w:type="gramStart"/>
       <w:r>
         <w:rPr>
           <w:lang w:val="en-US"/>
@@ -5568,14 +5375,7 @@
         <w:rPr>
           <w:lang w:val="en-US"/>
         </w:rPr>
-        <w:t>.</w:t>
-      </w:r>
-      <w:proofErr w:type="gramEnd"/>
-      <w:r>
-        <w:rPr>
-          <w:lang w:val="en-US"/>
-        </w:rPr>
-        <w:t xml:space="preserve"> </w:t>
+        <w:t xml:space="preserve">. </w:t>
       </w:r>
       <w:r>
         <w:rPr>
@@ -5695,14 +5495,12 @@
           <w:lang w:val="en-US"/>
         </w:rPr>
       </w:pPr>
-      <w:proofErr w:type="gramStart"/>
       <w:r>
         <w:rPr>
           <w:lang w:val="en-US"/>
         </w:rPr>
         <w:t>Concrete names of instances that need to be present in the solution.</w:t>
       </w:r>
-      <w:proofErr w:type="gramEnd"/>
     </w:p>
     <w:p>
       <w:pPr>
@@ -5791,19 +5589,23 @@
           <w:lang w:val="en-US"/>
         </w:rPr>
       </w:pPr>
-      <w:proofErr w:type="gramStart"/>
-      <w:r>
-        <w:rPr>
-          <w:lang w:val="en-US"/>
-        </w:rPr>
-        <w:t>see</w:t>
-      </w:r>
-      <w:proofErr w:type="gramEnd"/>
-      <w:r>
-        <w:rPr>
-          <w:lang w:val="en-US"/>
-        </w:rPr>
-        <w:t xml:space="preserve"> attributes</w:t>
+      <w:r>
+        <w:rPr>
+          <w:lang w:val="en-US"/>
+        </w:rPr>
+        <w:t>S</w:t>
+      </w:r>
+      <w:r>
+        <w:rPr>
+          <w:lang w:val="en-US"/>
+        </w:rPr>
+        <w:t>ee attributes</w:t>
+      </w:r>
+      <w:r>
+        <w:rPr>
+          <w:lang w:val="en-US"/>
+        </w:rPr>
+        <w:t>.</w:t>
       </w:r>
     </w:p>
     <w:p>
@@ -5893,19 +5695,23 @@
           <w:lang w:val="en-US"/>
         </w:rPr>
       </w:pPr>
-      <w:proofErr w:type="gramStart"/>
-      <w:r>
-        <w:rPr>
-          <w:lang w:val="en-US"/>
-        </w:rPr>
-        <w:t>see</w:t>
-      </w:r>
-      <w:proofErr w:type="gramEnd"/>
-      <w:r>
-        <w:rPr>
-          <w:lang w:val="en-US"/>
-        </w:rPr>
-        <w:t xml:space="preserve"> attributes</w:t>
+      <w:r>
+        <w:rPr>
+          <w:lang w:val="en-US"/>
+        </w:rPr>
+        <w:t>S</w:t>
+      </w:r>
+      <w:r>
+        <w:rPr>
+          <w:lang w:val="en-US"/>
+        </w:rPr>
+        <w:t>ee attributes</w:t>
+      </w:r>
+      <w:r>
+        <w:rPr>
+          <w:lang w:val="en-US"/>
+        </w:rPr>
+        <w:t>.</w:t>
       </w:r>
     </w:p>
     <w:p>
@@ -5995,19 +5801,23 @@
           <w:lang w:val="en-US"/>
         </w:rPr>
       </w:pPr>
-      <w:proofErr w:type="gramStart"/>
-      <w:r>
-        <w:rPr>
-          <w:lang w:val="en-US"/>
-        </w:rPr>
-        <w:t>see</w:t>
-      </w:r>
-      <w:proofErr w:type="gramEnd"/>
-      <w:r>
-        <w:rPr>
-          <w:lang w:val="en-US"/>
-        </w:rPr>
-        <w:t xml:space="preserve"> attributes</w:t>
+      <w:r>
+        <w:rPr>
+          <w:lang w:val="en-US"/>
+        </w:rPr>
+        <w:t>S</w:t>
+      </w:r>
+      <w:r>
+        <w:rPr>
+          <w:lang w:val="en-US"/>
+        </w:rPr>
+        <w:t>ee attributes</w:t>
+      </w:r>
+      <w:r>
+        <w:rPr>
+          <w:lang w:val="en-US"/>
+        </w:rPr>
+        <w:t>.</w:t>
       </w:r>
     </w:p>
     <w:p>
@@ -6055,27 +5865,37 @@
         <w:rPr>
           <w:lang w:val="en-US"/>
         </w:rPr>
-        <w:t xml:space="preserve">Concrete links of </w:t>
-      </w:r>
-      <w:proofErr w:type="spellStart"/>
-      <w:r>
-        <w:rPr>
-          <w:lang w:val="en-US"/>
-        </w:rPr>
-        <w:t>accociation</w:t>
-      </w:r>
-      <w:proofErr w:type="spellEnd"/>
-      <w:r>
-        <w:rPr>
-          <w:lang w:val="en-US"/>
-        </w:rPr>
-        <w:t xml:space="preserve"> class that need to be pr</w:t>
+        <w:t>Concrete links of a</w:t>
+      </w:r>
+      <w:r>
+        <w:rPr>
+          <w:lang w:val="en-US"/>
+        </w:rPr>
+        <w:t>ss</w:t>
+      </w:r>
+      <w:r>
+        <w:rPr>
+          <w:lang w:val="en-US"/>
+        </w:rPr>
+        <w:t>ociation class that need to be pr</w:t>
       </w:r>
       <w:r>
         <w:rPr>
           <w:lang w:val="en-US"/>
         </w:rPr>
         <w:t>esent in the solution.</w:t>
+      </w:r>
+      <w:r>
+        <w:rPr>
+          <w:lang w:val="en-US"/>
+        </w:rPr>
+        <w:t xml:space="preserve"> </w:t>
+      </w:r>
+      <w:r>
+        <w:rPr>
+          <w:lang w:val="en-US"/>
+        </w:rPr>
+        <w:t>The identifiers used have to be defined as described in the classes section.</w:t>
       </w:r>
     </w:p>
     <w:p>
@@ -6372,6 +6192,12 @@
         </w:rPr>
         <w:t>.</w:t>
       </w:r>
+      <w:r>
+        <w:rPr>
+          <w:lang w:val="en-US"/>
+        </w:rPr>
+        <w:t xml:space="preserve"> Setting these values in the USE invariant view takes precedence over this configuration.</w:t>
+      </w:r>
     </w:p>
     <w:p>
       <w:pPr>
@@ -6467,42 +6293,19 @@
         <w:rPr>
           <w:lang w:val="en-US"/>
         </w:rPr>
-        <w:t xml:space="preserve">ggregations and compositions. </w:t>
-      </w:r>
-      <w:proofErr w:type="spellStart"/>
-      <w:r>
-        <w:t>Otherwise</w:t>
-      </w:r>
-      <w:proofErr w:type="spellEnd"/>
-      <w:r>
-        <w:t xml:space="preserve">, </w:t>
-      </w:r>
-      <w:proofErr w:type="spellStart"/>
-      <w:r>
-        <w:t>cycles</w:t>
-      </w:r>
-      <w:proofErr w:type="spellEnd"/>
-      <w:r>
-        <w:t xml:space="preserve"> </w:t>
-      </w:r>
-      <w:proofErr w:type="spellStart"/>
-      <w:r>
-        <w:t>are</w:t>
-      </w:r>
-      <w:proofErr w:type="spellEnd"/>
-      <w:r>
-        <w:t xml:space="preserve"> </w:t>
-      </w:r>
-      <w:proofErr w:type="spellStart"/>
-      <w:r>
-        <w:t>a</w:t>
-      </w:r>
-      <w:r>
-        <w:t>llowed</w:t>
-      </w:r>
-      <w:proofErr w:type="spellEnd"/>
-      <w:r>
-        <w:t>.</w:t>
+        <w:t xml:space="preserve">ggregations and </w:t>
+      </w:r>
+      <w:r>
+        <w:rPr>
+          <w:lang w:val="en-US"/>
+        </w:rPr>
+        <w:t>compositions. Otherwise, cycles are allowed.</w:t>
+      </w:r>
+      <w:r>
+        <w:rPr>
+          <w:lang w:val="en-US"/>
+        </w:rPr>
+        <w:t xml:space="preserve"> (Default = on)</w:t>
       </w:r>
     </w:p>
     <w:p>
@@ -6618,7 +6421,7 @@
 </file>
 
 <file path=word/endnotes.xml><?xml version="1.0" encoding="utf-8"?>
-<w:endnotes xmlns:ve="http://schemas.openxmlformats.org/markup-compatibility/2006" xmlns:o="urn:schemas-microsoft-com:office:office" xmlns:r="http://schemas.openxmlformats.org/officeDocument/2006/relationships" xmlns:m="http://schemas.openxmlformats.org/officeDocument/2006/math" xmlns:v="urn:schemas-microsoft-com:vml" xmlns:wp="http://schemas.openxmlformats.org/drawingml/2006/wordprocessingDrawing" xmlns:w10="urn:schemas-microsoft-com:office:word" xmlns:w="http://schemas.openxmlformats.org/wordprocessingml/2006/main" xmlns:wne="http://schemas.microsoft.com/office/word/2006/wordml">
+<w:endnotes xmlns:wpc="http://schemas.microsoft.com/office/word/2010/wordprocessingCanvas" xmlns:mc="http://schemas.openxmlformats.org/markup-compatibility/2006" xmlns:o="urn:schemas-microsoft-com:office:office" xmlns:r="http://schemas.openxmlformats.org/officeDocument/2006/relationships" xmlns:m="http://schemas.openxmlformats.org/officeDocument/2006/math" xmlns:v="urn:schemas-microsoft-com:vml" xmlns:wp14="http://schemas.microsoft.com/office/word/2010/wordprocessingDrawing" xmlns:wp="http://schemas.openxmlformats.org/drawingml/2006/wordprocessingDrawing" xmlns:w10="urn:schemas-microsoft-com:office:word" xmlns:w="http://schemas.openxmlformats.org/wordprocessingml/2006/main" xmlns:w14="http://schemas.microsoft.com/office/word/2010/wordml" xmlns:w15="http://schemas.microsoft.com/office/word/2012/wordml" xmlns:wpg="http://schemas.microsoft.com/office/word/2010/wordprocessingGroup" xmlns:wpi="http://schemas.microsoft.com/office/word/2010/wordprocessingInk" xmlns:wne="http://schemas.microsoft.com/office/word/2006/wordml" xmlns:wps="http://schemas.microsoft.com/office/word/2010/wordprocessingShape" mc:Ignorable="w14 w15 wp14">
   <w:endnote w:type="separator" w:id="-1">
     <w:p>
       <w:pPr>
@@ -6643,7 +6446,7 @@
 </file>
 
 <file path=word/footer1.xml><?xml version="1.0" encoding="utf-8"?>
-<w:ftr xmlns:ve="http://schemas.openxmlformats.org/markup-compatibility/2006" xmlns:o="urn:schemas-microsoft-com:office:office" xmlns:r="http://schemas.openxmlformats.org/officeDocument/2006/relationships" xmlns:m="http://schemas.openxmlformats.org/officeDocument/2006/math" xmlns:v="urn:schemas-microsoft-com:vml" xmlns:wp="http://schemas.openxmlformats.org/drawingml/2006/wordprocessingDrawing" xmlns:w10="urn:schemas-microsoft-com:office:word" xmlns:w="http://schemas.openxmlformats.org/wordprocessingml/2006/main" xmlns:wne="http://schemas.microsoft.com/office/word/2006/wordml">
+<w:ftr xmlns:wpc="http://schemas.microsoft.com/office/word/2010/wordprocessingCanvas" xmlns:mc="http://schemas.openxmlformats.org/markup-compatibility/2006" xmlns:o="urn:schemas-microsoft-com:office:office" xmlns:r="http://schemas.openxmlformats.org/officeDocument/2006/relationships" xmlns:m="http://schemas.openxmlformats.org/officeDocument/2006/math" xmlns:v="urn:schemas-microsoft-com:vml" xmlns:wp14="http://schemas.microsoft.com/office/word/2010/wordprocessingDrawing" xmlns:wp="http://schemas.openxmlformats.org/drawingml/2006/wordprocessingDrawing" xmlns:w10="urn:schemas-microsoft-com:office:word" xmlns:w="http://schemas.openxmlformats.org/wordprocessingml/2006/main" xmlns:w14="http://schemas.microsoft.com/office/word/2010/wordml" xmlns:w15="http://schemas.microsoft.com/office/word/2012/wordml" xmlns:wpg="http://schemas.microsoft.com/office/word/2010/wordprocessingGroup" xmlns:wpi="http://schemas.microsoft.com/office/word/2010/wordprocessingInk" xmlns:wne="http://schemas.microsoft.com/office/word/2006/wordml" xmlns:wps="http://schemas.microsoft.com/office/word/2010/wordprocessingShape" mc:Ignorable="w14 w15 wp14">
   <w:sdt>
     <w:sdtPr>
       <w:id w:val="24112139"/>
@@ -6652,20 +6455,34 @@
         <w:docPartUnique/>
       </w:docPartObj>
     </w:sdtPr>
+    <w:sdtEndPr/>
     <w:sdtContent>
       <w:p>
         <w:pPr>
           <w:pStyle w:val="Fuzeile"/>
           <w:jc w:val="right"/>
         </w:pPr>
-        <w:fldSimple w:instr=" PAGE   \* MERGEFORMAT ">
-          <w:r>
-            <w:rPr>
-              <w:noProof/>
-            </w:rPr>
-            <w:t>4</w:t>
-          </w:r>
-        </w:fldSimple>
+        <w:r>
+          <w:fldChar w:fldCharType="begin"/>
+        </w:r>
+        <w:r>
+          <w:instrText xml:space="preserve"> PAGE   \* MERGEFORMAT </w:instrText>
+        </w:r>
+        <w:r>
+          <w:fldChar w:fldCharType="separate"/>
+        </w:r>
+        <w:r>
+          <w:rPr>
+            <w:noProof/>
+          </w:rPr>
+          <w:t>7</w:t>
+        </w:r>
+        <w:r>
+          <w:rPr>
+            <w:noProof/>
+          </w:rPr>
+          <w:fldChar w:fldCharType="end"/>
+        </w:r>
       </w:p>
     </w:sdtContent>
   </w:sdt>
@@ -6678,7 +6495,7 @@
 </file>
 
 <file path=word/footnotes.xml><?xml version="1.0" encoding="utf-8"?>
-<w:footnotes xmlns:ve="http://schemas.openxmlformats.org/markup-compatibility/2006" xmlns:o="urn:schemas-microsoft-com:office:office" xmlns:r="http://schemas.openxmlformats.org/officeDocument/2006/relationships" xmlns:m="http://schemas.openxmlformats.org/officeDocument/2006/math" xmlns:v="urn:schemas-microsoft-com:vml" xmlns:wp="http://schemas.openxmlformats.org/drawingml/2006/wordprocessingDrawing" xmlns:w10="urn:schemas-microsoft-com:office:word" xmlns:w="http://schemas.openxmlformats.org/wordprocessingml/2006/main" xmlns:wne="http://schemas.microsoft.com/office/word/2006/wordml">
+<w:footnotes xmlns:wpc="http://schemas.microsoft.com/office/word/2010/wordprocessingCanvas" xmlns:mc="http://schemas.openxmlformats.org/markup-compatibility/2006" xmlns:o="urn:schemas-microsoft-com:office:office" xmlns:r="http://schemas.openxmlformats.org/officeDocument/2006/relationships" xmlns:m="http://schemas.openxmlformats.org/officeDocument/2006/math" xmlns:v="urn:schemas-microsoft-com:vml" xmlns:wp14="http://schemas.microsoft.com/office/word/2010/wordprocessingDrawing" xmlns:wp="http://schemas.openxmlformats.org/drawingml/2006/wordprocessingDrawing" xmlns:w10="urn:schemas-microsoft-com:office:word" xmlns:w="http://schemas.openxmlformats.org/wordprocessingml/2006/main" xmlns:w14="http://schemas.microsoft.com/office/word/2010/wordml" xmlns:w15="http://schemas.microsoft.com/office/word/2012/wordml" xmlns:wpg="http://schemas.microsoft.com/office/word/2010/wordprocessingGroup" xmlns:wpi="http://schemas.microsoft.com/office/word/2010/wordprocessingInk" xmlns:wne="http://schemas.microsoft.com/office/word/2006/wordml" xmlns:wps="http://schemas.microsoft.com/office/word/2010/wordprocessingShape" mc:Ignorable="w14 w15 wp14">
   <w:footnote w:type="separator" w:id="-1">
     <w:p>
       <w:pPr>
@@ -6703,7 +6520,7 @@
 </file>
 
 <file path=word/numbering.xml><?xml version="1.0" encoding="utf-8"?>
-<w:numbering xmlns:ve="http://schemas.openxmlformats.org/markup-compatibility/2006" xmlns:o="urn:schemas-microsoft-com:office:office" xmlns:r="http://schemas.openxmlformats.org/officeDocument/2006/relationships" xmlns:m="http://schemas.openxmlformats.org/officeDocument/2006/math" xmlns:v="urn:schemas-microsoft-com:vml" xmlns:wp="http://schemas.openxmlformats.org/drawingml/2006/wordprocessingDrawing" xmlns:w10="urn:schemas-microsoft-com:office:word" xmlns:w="http://schemas.openxmlformats.org/wordprocessingml/2006/main" xmlns:wne="http://schemas.microsoft.com/office/word/2006/wordml">
+<w:numbering xmlns:wpc="http://schemas.microsoft.com/office/word/2010/wordprocessingCanvas" xmlns:mc="http://schemas.openxmlformats.org/markup-compatibility/2006" xmlns:o="urn:schemas-microsoft-com:office:office" xmlns:r="http://schemas.openxmlformats.org/officeDocument/2006/relationships" xmlns:m="http://schemas.openxmlformats.org/officeDocument/2006/math" xmlns:v="urn:schemas-microsoft-com:vml" xmlns:wp14="http://schemas.microsoft.com/office/word/2010/wordprocessingDrawing" xmlns:wp="http://schemas.openxmlformats.org/drawingml/2006/wordprocessingDrawing" xmlns:w10="urn:schemas-microsoft-com:office:word" xmlns:w="http://schemas.openxmlformats.org/wordprocessingml/2006/main" xmlns:w14="http://schemas.microsoft.com/office/word/2010/wordml" xmlns:w15="http://schemas.microsoft.com/office/word/2012/wordml" xmlns:wpg="http://schemas.microsoft.com/office/word/2010/wordprocessingGroup" xmlns:wpi="http://schemas.microsoft.com/office/word/2010/wordprocessingInk" xmlns:wne="http://schemas.microsoft.com/office/word/2006/wordml" xmlns:wps="http://schemas.microsoft.com/office/word/2010/wordprocessingShape" mc:Ignorable="w14 w15 wp14">
   <w:abstractNum w:abstractNumId="0">
     <w:nsid w:val="02343F43"/>
     <w:multiLevelType w:val="hybridMultilevel"/>
@@ -7698,7 +7515,7 @@
 </file>
 
 <file path=word/styles.xml><?xml version="1.0" encoding="utf-8"?>
-<w:styles xmlns:r="http://schemas.openxmlformats.org/officeDocument/2006/relationships" xmlns:w="http://schemas.openxmlformats.org/wordprocessingml/2006/main">
+<w:styles xmlns:mc="http://schemas.openxmlformats.org/markup-compatibility/2006" xmlns:r="http://schemas.openxmlformats.org/officeDocument/2006/relationships" xmlns:w="http://schemas.openxmlformats.org/wordprocessingml/2006/main" xmlns:w14="http://schemas.microsoft.com/office/word/2010/wordml" xmlns:w15="http://schemas.microsoft.com/office/word/2012/wordml" mc:Ignorable="w14 w15">
   <w:docDefaults>
     <w:rPrDefault>
       <w:rPr>
@@ -7714,144 +7531,378 @@
       </w:pPr>
     </w:pPrDefault>
   </w:docDefaults>
-  <w:latentStyles w:defLockedState="0" w:defUIPriority="99" w:defSemiHidden="1" w:defUnhideWhenUsed="1" w:defQFormat="0" w:count="267">
-    <w:lsdException w:name="Normal" w:semiHidden="0" w:uiPriority="0" w:unhideWhenUsed="0" w:qFormat="1"/>
-    <w:lsdException w:name="heading 1" w:semiHidden="0" w:uiPriority="9" w:unhideWhenUsed="0" w:qFormat="1"/>
-    <w:lsdException w:name="heading 2" w:uiPriority="9" w:qFormat="1"/>
-    <w:lsdException w:name="heading 3" w:uiPriority="9" w:qFormat="1"/>
-    <w:lsdException w:name="heading 4" w:uiPriority="9" w:qFormat="1"/>
-    <w:lsdException w:name="heading 5" w:uiPriority="9" w:qFormat="1"/>
-    <w:lsdException w:name="heading 6" w:uiPriority="9" w:qFormat="1"/>
-    <w:lsdException w:name="heading 7" w:uiPriority="9" w:qFormat="1"/>
-    <w:lsdException w:name="heading 8" w:uiPriority="9" w:qFormat="1"/>
-    <w:lsdException w:name="heading 9" w:uiPriority="9" w:qFormat="1"/>
-    <w:lsdException w:name="toc 1" w:uiPriority="39"/>
-    <w:lsdException w:name="toc 2" w:uiPriority="39"/>
-    <w:lsdException w:name="toc 3" w:uiPriority="39"/>
-    <w:lsdException w:name="toc 4" w:uiPriority="39"/>
-    <w:lsdException w:name="toc 5" w:uiPriority="39"/>
-    <w:lsdException w:name="toc 6" w:uiPriority="39"/>
-    <w:lsdException w:name="toc 7" w:uiPriority="39"/>
-    <w:lsdException w:name="toc 8" w:uiPriority="39"/>
-    <w:lsdException w:name="toc 9" w:uiPriority="39"/>
-    <w:lsdException w:name="caption" w:uiPriority="35" w:qFormat="1"/>
-    <w:lsdException w:name="Title" w:semiHidden="0" w:uiPriority="10" w:unhideWhenUsed="0" w:qFormat="1"/>
-    <w:lsdException w:name="Default Paragraph Font" w:uiPriority="1"/>
-    <w:lsdException w:name="Subtitle" w:semiHidden="0" w:uiPriority="11" w:unhideWhenUsed="0" w:qFormat="1"/>
-    <w:lsdException w:name="Strong" w:semiHidden="0" w:uiPriority="22" w:unhideWhenUsed="0" w:qFormat="1"/>
-    <w:lsdException w:name="Emphasis" w:semiHidden="0" w:uiPriority="20" w:unhideWhenUsed="0" w:qFormat="1"/>
-    <w:lsdException w:name="Table Grid" w:semiHidden="0" w:uiPriority="59" w:unhideWhenUsed="0"/>
-    <w:lsdException w:name="Placeholder Text" w:unhideWhenUsed="0"/>
-    <w:lsdException w:name="No Spacing" w:semiHidden="0" w:uiPriority="1" w:unhideWhenUsed="0" w:qFormat="1"/>
-    <w:lsdException w:name="Light Shading" w:semiHidden="0" w:uiPriority="60" w:unhideWhenUsed="0"/>
-    <w:lsdException w:name="Light List" w:semiHidden="0" w:uiPriority="61" w:unhideWhenUsed="0"/>
-    <w:lsdException w:name="Light Grid" w:semiHidden="0" w:uiPriority="62" w:unhideWhenUsed="0"/>
-    <w:lsdException w:name="Medium Shading 1" w:semiHidden="0" w:uiPriority="63" w:unhideWhenUsed="0"/>
-    <w:lsdException w:name="Medium Shading 2" w:semiHidden="0" w:uiPriority="64" w:unhideWhenUsed="0"/>
-    <w:lsdException w:name="Medium List 1" w:semiHidden="0" w:uiPriority="65" w:unhideWhenUsed="0"/>
-    <w:lsdException w:name="Medium List 2" w:semiHidden="0" w:uiPriority="66" w:unhideWhenUsed="0"/>
-    <w:lsdException w:name="Medium Grid 1" w:semiHidden="0" w:uiPriority="67" w:unhideWhenUsed="0"/>
-    <w:lsdException w:name="Medium Grid 2" w:semiHidden="0" w:uiPriority="68" w:unhideWhenUsed="0"/>
-    <w:lsdException w:name="Medium Grid 3" w:semiHidden="0" w:uiPriority="69" w:unhideWhenUsed="0"/>
-    <w:lsdException w:name="Dark List" w:semiHidden="0" w:uiPriority="70" w:unhideWhenUsed="0"/>
-    <w:lsdException w:name="Colorful Shading" w:semiHidden="0" w:uiPriority="71" w:unhideWhenUsed="0"/>
-    <w:lsdException w:name="Colorful List" w:semiHidden="0" w:uiPriority="72" w:unhideWhenUsed="0"/>
-    <w:lsdException w:name="Colorful Grid" w:semiHidden="0" w:uiPriority="73" w:unhideWhenUsed="0"/>
-    <w:lsdException w:name="Light Shading Accent 1" w:semiHidden="0" w:uiPriority="60" w:unhideWhenUsed="0"/>
-    <w:lsdException w:name="Light List Accent 1" w:semiHidden="0" w:uiPriority="61" w:unhideWhenUsed="0"/>
-    <w:lsdException w:name="Light Grid Accent 1" w:semiHidden="0" w:uiPriority="62" w:unhideWhenUsed="0"/>
-    <w:lsdException w:name="Medium Shading 1 Accent 1" w:semiHidden="0" w:uiPriority="63" w:unhideWhenUsed="0"/>
-    <w:lsdException w:name="Medium Shading 2 Accent 1" w:semiHidden="0" w:uiPriority="64" w:unhideWhenUsed="0"/>
-    <w:lsdException w:name="Medium List 1 Accent 1" w:semiHidden="0" w:uiPriority="65" w:unhideWhenUsed="0"/>
-    <w:lsdException w:name="Revision" w:unhideWhenUsed="0"/>
-    <w:lsdException w:name="List Paragraph" w:semiHidden="0" w:uiPriority="34" w:unhideWhenUsed="0" w:qFormat="1"/>
-    <w:lsdException w:name="Quote" w:semiHidden="0" w:uiPriority="29" w:unhideWhenUsed="0" w:qFormat="1"/>
-    <w:lsdException w:name="Intense Quote" w:semiHidden="0" w:uiPriority="30" w:unhideWhenUsed="0" w:qFormat="1"/>
-    <w:lsdException w:name="Medium List 2 Accent 1" w:semiHidden="0" w:uiPriority="66" w:unhideWhenUsed="0"/>
-    <w:lsdException w:name="Medium Grid 1 Accent 1" w:semiHidden="0" w:uiPriority="67" w:unhideWhenUsed="0"/>
-    <w:lsdException w:name="Medium Grid 2 Accent 1" w:semiHidden="0" w:uiPriority="68" w:unhideWhenUsed="0"/>
-    <w:lsdException w:name="Medium Grid 3 Accent 1" w:semiHidden="0" w:uiPriority="69" w:unhideWhenUsed="0"/>
-    <w:lsdException w:name="Dark List Accent 1" w:semiHidden="0" w:uiPriority="70" w:unhideWhenUsed="0"/>
-    <w:lsdException w:name="Colorful Shading Accent 1" w:semiHidden="0" w:uiPriority="71" w:unhideWhenUsed="0"/>
-    <w:lsdException w:name="Colorful List Accent 1" w:semiHidden="0" w:uiPriority="72" w:unhideWhenUsed="0"/>
-    <w:lsdException w:name="Colorful Grid Accent 1" w:semiHidden="0" w:uiPriority="73" w:unhideWhenUsed="0"/>
-    <w:lsdException w:name="Light Shading Accent 2" w:semiHidden="0" w:uiPriority="60" w:unhideWhenUsed="0"/>
-    <w:lsdException w:name="Light List Accent 2" w:semiHidden="0" w:uiPriority="61" w:unhideWhenUsed="0"/>
-    <w:lsdException w:name="Light Grid Accent 2" w:semiHidden="0" w:uiPriority="62" w:unhideWhenUsed="0"/>
-    <w:lsdException w:name="Medium Shading 1 Accent 2" w:semiHidden="0" w:uiPriority="63" w:unhideWhenUsed="0"/>
-    <w:lsdException w:name="Medium Shading 2 Accent 2" w:semiHidden="0" w:uiPriority="64" w:unhideWhenUsed="0"/>
-    <w:lsdException w:name="Medium List 1 Accent 2" w:semiHidden="0" w:uiPriority="65" w:unhideWhenUsed="0"/>
-    <w:lsdException w:name="Medium List 2 Accent 2" w:semiHidden="0" w:uiPriority="66" w:unhideWhenUsed="0"/>
-    <w:lsdException w:name="Medium Grid 1 Accent 2" w:semiHidden="0" w:uiPriority="67" w:unhideWhenUsed="0"/>
-    <w:lsdException w:name="Medium Grid 2 Accent 2" w:semiHidden="0" w:uiPriority="68" w:unhideWhenUsed="0"/>
-    <w:lsdException w:name="Medium Grid 3 Accent 2" w:semiHidden="0" w:uiPriority="69" w:unhideWhenUsed="0"/>
-    <w:lsdException w:name="Dark List Accent 2" w:semiHidden="0" w:uiPriority="70" w:unhideWhenUsed="0"/>
-    <w:lsdException w:name="Colorful Shading Accent 2" w:semiHidden="0" w:uiPriority="71" w:unhideWhenUsed="0"/>
-    <w:lsdException w:name="Colorful List Accent 2" w:semiHidden="0" w:uiPriority="72" w:unhideWhenUsed="0"/>
-    <w:lsdException w:name="Colorful Grid Accent 2" w:semiHidden="0" w:uiPriority="73" w:unhideWhenUsed="0"/>
-    <w:lsdException w:name="Light Shading Accent 3" w:semiHidden="0" w:uiPriority="60" w:unhideWhenUsed="0"/>
-    <w:lsdException w:name="Light List Accent 3" w:semiHidden="0" w:uiPriority="61" w:unhideWhenUsed="0"/>
-    <w:lsdException w:name="Light Grid Accent 3" w:semiHidden="0" w:uiPriority="62" w:unhideWhenUsed="0"/>
-    <w:lsdException w:name="Medium Shading 1 Accent 3" w:semiHidden="0" w:uiPriority="63" w:unhideWhenUsed="0"/>
-    <w:lsdException w:name="Medium Shading 2 Accent 3" w:semiHidden="0" w:uiPriority="64" w:unhideWhenUsed="0"/>
-    <w:lsdException w:name="Medium List 1 Accent 3" w:semiHidden="0" w:uiPriority="65" w:unhideWhenUsed="0"/>
-    <w:lsdException w:name="Medium List 2 Accent 3" w:semiHidden="0" w:uiPriority="66" w:unhideWhenUsed="0"/>
-    <w:lsdException w:name="Medium Grid 1 Accent 3" w:semiHidden="0" w:uiPriority="67" w:unhideWhenUsed="0"/>
-    <w:lsdException w:name="Medium Grid 2 Accent 3" w:semiHidden="0" w:uiPriority="68" w:unhideWhenUsed="0"/>
-    <w:lsdException w:name="Medium Grid 3 Accent 3" w:semiHidden="0" w:uiPriority="69" w:unhideWhenUsed="0"/>
-    <w:lsdException w:name="Dark List Accent 3" w:semiHidden="0" w:uiPriority="70" w:unhideWhenUsed="0"/>
-    <w:lsdException w:name="Colorful Shading Accent 3" w:semiHidden="0" w:uiPriority="71" w:unhideWhenUsed="0"/>
-    <w:lsdException w:name="Colorful List Accent 3" w:semiHidden="0" w:uiPriority="72" w:unhideWhenUsed="0"/>
-    <w:lsdException w:name="Colorful Grid Accent 3" w:semiHidden="0" w:uiPriority="73" w:unhideWhenUsed="0"/>
-    <w:lsdException w:name="Light Shading Accent 4" w:semiHidden="0" w:uiPriority="60" w:unhideWhenUsed="0"/>
-    <w:lsdException w:name="Light List Accent 4" w:semiHidden="0" w:uiPriority="61" w:unhideWhenUsed="0"/>
-    <w:lsdException w:name="Light Grid Accent 4" w:semiHidden="0" w:uiPriority="62" w:unhideWhenUsed="0"/>
-    <w:lsdException w:name="Medium Shading 1 Accent 4" w:semiHidden="0" w:uiPriority="63" w:unhideWhenUsed="0"/>
-    <w:lsdException w:name="Medium Shading 2 Accent 4" w:semiHidden="0" w:uiPriority="64" w:unhideWhenUsed="0"/>
-    <w:lsdException w:name="Medium List 1 Accent 4" w:semiHidden="0" w:uiPriority="65" w:unhideWhenUsed="0"/>
-    <w:lsdException w:name="Medium List 2 Accent 4" w:semiHidden="0" w:uiPriority="66" w:unhideWhenUsed="0"/>
-    <w:lsdException w:name="Medium Grid 1 Accent 4" w:semiHidden="0" w:uiPriority="67" w:unhideWhenUsed="0"/>
-    <w:lsdException w:name="Medium Grid 2 Accent 4" w:semiHidden="0" w:uiPriority="68" w:unhideWhenUsed="0"/>
-    <w:lsdException w:name="Medium Grid 3 Accent 4" w:semiHidden="0" w:uiPriority="69" w:unhideWhenUsed="0"/>
-    <w:lsdException w:name="Dark List Accent 4" w:semiHidden="0" w:uiPriority="70" w:unhideWhenUsed="0"/>
-    <w:lsdException w:name="Colorful Shading Accent 4" w:semiHidden="0" w:uiPriority="71" w:unhideWhenUsed="0"/>
-    <w:lsdException w:name="Colorful List Accent 4" w:semiHidden="0" w:uiPriority="72" w:unhideWhenUsed="0"/>
-    <w:lsdException w:name="Colorful Grid Accent 4" w:semiHidden="0" w:uiPriority="73" w:unhideWhenUsed="0"/>
-    <w:lsdException w:name="Light Shading Accent 5" w:semiHidden="0" w:uiPriority="60" w:unhideWhenUsed="0"/>
-    <w:lsdException w:name="Light List Accent 5" w:semiHidden="0" w:uiPriority="61" w:unhideWhenUsed="0"/>
-    <w:lsdException w:name="Light Grid Accent 5" w:semiHidden="0" w:uiPriority="62" w:unhideWhenUsed="0"/>
-    <w:lsdException w:name="Medium Shading 1 Accent 5" w:semiHidden="0" w:uiPriority="63" w:unhideWhenUsed="0"/>
-    <w:lsdException w:name="Medium Shading 2 Accent 5" w:semiHidden="0" w:uiPriority="64" w:unhideWhenUsed="0"/>
-    <w:lsdException w:name="Medium List 1 Accent 5" w:semiHidden="0" w:uiPriority="65" w:unhideWhenUsed="0"/>
-    <w:lsdException w:name="Medium List 2 Accent 5" w:semiHidden="0" w:uiPriority="66" w:unhideWhenUsed="0"/>
-    <w:lsdException w:name="Medium Grid 1 Accent 5" w:semiHidden="0" w:uiPriority="67" w:unhideWhenUsed="0"/>
-    <w:lsdException w:name="Medium Grid 2 Accent 5" w:semiHidden="0" w:uiPriority="68" w:unhideWhenUsed="0"/>
-    <w:lsdException w:name="Medium Grid 3 Accent 5" w:semiHidden="0" w:uiPriority="69" w:unhideWhenUsed="0"/>
-    <w:lsdException w:name="Dark List Accent 5" w:semiHidden="0" w:uiPriority="70" w:unhideWhenUsed="0"/>
-    <w:lsdException w:name="Colorful Shading Accent 5" w:semiHidden="0" w:uiPriority="71" w:unhideWhenUsed="0"/>
-    <w:lsdException w:name="Colorful List Accent 5" w:semiHidden="0" w:uiPriority="72" w:unhideWhenUsed="0"/>
-    <w:lsdException w:name="Colorful Grid Accent 5" w:semiHidden="0" w:uiPriority="73" w:unhideWhenUsed="0"/>
-    <w:lsdException w:name="Light Shading Accent 6" w:semiHidden="0" w:uiPriority="60" w:unhideWhenUsed="0"/>
-    <w:lsdException w:name="Light List Accent 6" w:semiHidden="0" w:uiPriority="61" w:unhideWhenUsed="0"/>
-    <w:lsdException w:name="Light Grid Accent 6" w:semiHidden="0" w:uiPriority="62" w:unhideWhenUsed="0"/>
-    <w:lsdException w:name="Medium Shading 1 Accent 6" w:semiHidden="0" w:uiPriority="63" w:unhideWhenUsed="0"/>
-    <w:lsdException w:name="Medium Shading 2 Accent 6" w:semiHidden="0" w:uiPriority="64" w:unhideWhenUsed="0"/>
-    <w:lsdException w:name="Medium List 1 Accent 6" w:semiHidden="0" w:uiPriority="65" w:unhideWhenUsed="0"/>
-    <w:lsdException w:name="Medium List 2 Accent 6" w:semiHidden="0" w:uiPriority="66" w:unhideWhenUsed="0"/>
-    <w:lsdException w:name="Medium Grid 1 Accent 6" w:semiHidden="0" w:uiPriority="67" w:unhideWhenUsed="0"/>
-    <w:lsdException w:name="Medium Grid 2 Accent 6" w:semiHidden="0" w:uiPriority="68" w:unhideWhenUsed="0"/>
-    <w:lsdException w:name="Medium Grid 3 Accent 6" w:semiHidden="0" w:uiPriority="69" w:unhideWhenUsed="0"/>
-    <w:lsdException w:name="Dark List Accent 6" w:semiHidden="0" w:uiPriority="70" w:unhideWhenUsed="0"/>
-    <w:lsdException w:name="Colorful Shading Accent 6" w:semiHidden="0" w:uiPriority="71" w:unhideWhenUsed="0"/>
-    <w:lsdException w:name="Colorful List Accent 6" w:semiHidden="0" w:uiPriority="72" w:unhideWhenUsed="0"/>
-    <w:lsdException w:name="Colorful Grid Accent 6" w:semiHidden="0" w:uiPriority="73" w:unhideWhenUsed="0"/>
-    <w:lsdException w:name="Subtle Emphasis" w:semiHidden="0" w:uiPriority="19" w:unhideWhenUsed="0" w:qFormat="1"/>
-    <w:lsdException w:name="Intense Emphasis" w:semiHidden="0" w:uiPriority="21" w:unhideWhenUsed="0" w:qFormat="1"/>
-    <w:lsdException w:name="Subtle Reference" w:semiHidden="0" w:uiPriority="31" w:unhideWhenUsed="0" w:qFormat="1"/>
-    <w:lsdException w:name="Intense Reference" w:semiHidden="0" w:uiPriority="32" w:unhideWhenUsed="0" w:qFormat="1"/>
-    <w:lsdException w:name="Book Title" w:semiHidden="0" w:uiPriority="33" w:unhideWhenUsed="0" w:qFormat="1"/>
-    <w:lsdException w:name="Bibliography" w:uiPriority="37"/>
-    <w:lsdException w:name="TOC Heading" w:uiPriority="39" w:qFormat="1"/>
+  <w:latentStyles w:defLockedState="0" w:defUIPriority="99" w:defSemiHidden="0" w:defUnhideWhenUsed="0" w:defQFormat="0" w:count="371">
+    <w:lsdException w:name="Normal" w:uiPriority="0" w:qFormat="1"/>
+    <w:lsdException w:name="heading 1" w:uiPriority="9" w:qFormat="1"/>
+    <w:lsdException w:name="heading 2" w:semiHidden="1" w:uiPriority="9" w:unhideWhenUsed="1" w:qFormat="1"/>
+    <w:lsdException w:name="heading 3" w:semiHidden="1" w:uiPriority="9" w:unhideWhenUsed="1" w:qFormat="1"/>
+    <w:lsdException w:name="heading 4" w:semiHidden="1" w:uiPriority="9" w:unhideWhenUsed="1" w:qFormat="1"/>
+    <w:lsdException w:name="heading 5" w:semiHidden="1" w:uiPriority="9" w:unhideWhenUsed="1" w:qFormat="1"/>
+    <w:lsdException w:name="heading 6" w:semiHidden="1" w:uiPriority="9" w:unhideWhenUsed="1" w:qFormat="1"/>
+    <w:lsdException w:name="heading 7" w:semiHidden="1" w:uiPriority="9" w:unhideWhenUsed="1" w:qFormat="1"/>
+    <w:lsdException w:name="heading 8" w:semiHidden="1" w:uiPriority="9" w:unhideWhenUsed="1" w:qFormat="1"/>
+    <w:lsdException w:name="heading 9" w:semiHidden="1" w:uiPriority="9" w:unhideWhenUsed="1" w:qFormat="1"/>
+    <w:lsdException w:name="index 1" w:semiHidden="1" w:unhideWhenUsed="1"/>
+    <w:lsdException w:name="index 2" w:semiHidden="1" w:unhideWhenUsed="1"/>
+    <w:lsdException w:name="index 3" w:semiHidden="1" w:unhideWhenUsed="1"/>
+    <w:lsdException w:name="index 4" w:semiHidden="1" w:unhideWhenUsed="1"/>
+    <w:lsdException w:name="index 5" w:semiHidden="1" w:unhideWhenUsed="1"/>
+    <w:lsdException w:name="index 6" w:semiHidden="1" w:unhideWhenUsed="1"/>
+    <w:lsdException w:name="index 7" w:semiHidden="1" w:unhideWhenUsed="1"/>
+    <w:lsdException w:name="index 8" w:semiHidden="1" w:unhideWhenUsed="1"/>
+    <w:lsdException w:name="index 9" w:semiHidden="1" w:unhideWhenUsed="1"/>
+    <w:lsdException w:name="toc 1" w:semiHidden="1" w:uiPriority="39" w:unhideWhenUsed="1"/>
+    <w:lsdException w:name="toc 2" w:semiHidden="1" w:uiPriority="39" w:unhideWhenUsed="1"/>
+    <w:lsdException w:name="toc 3" w:semiHidden="1" w:uiPriority="39" w:unhideWhenUsed="1"/>
+    <w:lsdException w:name="toc 4" w:semiHidden="1" w:uiPriority="39" w:unhideWhenUsed="1"/>
+    <w:lsdException w:name="toc 5" w:semiHidden="1" w:uiPriority="39" w:unhideWhenUsed="1"/>
+    <w:lsdException w:name="toc 6" w:semiHidden="1" w:uiPriority="39" w:unhideWhenUsed="1"/>
+    <w:lsdException w:name="toc 7" w:semiHidden="1" w:uiPriority="39" w:unhideWhenUsed="1"/>
+    <w:lsdException w:name="toc 8" w:semiHidden="1" w:uiPriority="39" w:unhideWhenUsed="1"/>
+    <w:lsdException w:name="toc 9" w:semiHidden="1" w:uiPriority="39" w:unhideWhenUsed="1"/>
+    <w:lsdException w:name="Normal Indent" w:semiHidden="1" w:unhideWhenUsed="1"/>
+    <w:lsdException w:name="footnote text" w:semiHidden="1" w:unhideWhenUsed="1"/>
+    <w:lsdException w:name="annotation text" w:semiHidden="1" w:unhideWhenUsed="1"/>
+    <w:lsdException w:name="header" w:semiHidden="1" w:unhideWhenUsed="1"/>
+    <w:lsdException w:name="footer" w:semiHidden="1" w:unhideWhenUsed="1"/>
+    <w:lsdException w:name="index heading" w:semiHidden="1" w:unhideWhenUsed="1"/>
+    <w:lsdException w:name="caption" w:semiHidden="1" w:uiPriority="35" w:unhideWhenUsed="1" w:qFormat="1"/>
+    <w:lsdException w:name="table of figures" w:semiHidden="1" w:unhideWhenUsed="1"/>
+    <w:lsdException w:name="envelope address" w:semiHidden="1" w:unhideWhenUsed="1"/>
+    <w:lsdException w:name="envelope return" w:semiHidden="1" w:unhideWhenUsed="1"/>
+    <w:lsdException w:name="footnote reference" w:semiHidden="1" w:unhideWhenUsed="1"/>
+    <w:lsdException w:name="annotation reference" w:semiHidden="1" w:unhideWhenUsed="1"/>
+    <w:lsdException w:name="line number" w:semiHidden="1" w:unhideWhenUsed="1"/>
+    <w:lsdException w:name="page number" w:semiHidden="1" w:unhideWhenUsed="1"/>
+    <w:lsdException w:name="endnote reference" w:semiHidden="1" w:unhideWhenUsed="1"/>
+    <w:lsdException w:name="endnote text" w:semiHidden="1" w:unhideWhenUsed="1"/>
+    <w:lsdException w:name="table of authorities" w:semiHidden="1" w:unhideWhenUsed="1"/>
+    <w:lsdException w:name="macro" w:semiHidden="1" w:unhideWhenUsed="1"/>
+    <w:lsdException w:name="toa heading" w:semiHidden="1" w:unhideWhenUsed="1"/>
+    <w:lsdException w:name="List" w:semiHidden="1" w:unhideWhenUsed="1"/>
+    <w:lsdException w:name="List Bullet" w:semiHidden="1" w:unhideWhenUsed="1"/>
+    <w:lsdException w:name="List Number" w:semiHidden="1" w:unhideWhenUsed="1"/>
+    <w:lsdException w:name="List 2" w:semiHidden="1" w:unhideWhenUsed="1"/>
+    <w:lsdException w:name="List 3" w:semiHidden="1" w:unhideWhenUsed="1"/>
+    <w:lsdException w:name="List 4" w:semiHidden="1" w:unhideWhenUsed="1"/>
+    <w:lsdException w:name="List 5" w:semiHidden="1" w:unhideWhenUsed="1"/>
+    <w:lsdException w:name="List Bullet 2" w:semiHidden="1" w:unhideWhenUsed="1"/>
+    <w:lsdException w:name="List Bullet 3" w:semiHidden="1" w:unhideWhenUsed="1"/>
+    <w:lsdException w:name="List Bullet 4" w:semiHidden="1" w:unhideWhenUsed="1"/>
+    <w:lsdException w:name="List Bullet 5" w:semiHidden="1" w:unhideWhenUsed="1"/>
+    <w:lsdException w:name="List Number 2" w:semiHidden="1" w:unhideWhenUsed="1"/>
+    <w:lsdException w:name="List Number 3" w:semiHidden="1" w:unhideWhenUsed="1"/>
+    <w:lsdException w:name="List Number 4" w:semiHidden="1" w:unhideWhenUsed="1"/>
+    <w:lsdException w:name="List Number 5" w:semiHidden="1" w:unhideWhenUsed="1"/>
+    <w:lsdException w:name="Title" w:uiPriority="10" w:qFormat="1"/>
+    <w:lsdException w:name="Closing" w:semiHidden="1" w:unhideWhenUsed="1"/>
+    <w:lsdException w:name="Signature" w:semiHidden="1" w:unhideWhenUsed="1"/>
+    <w:lsdException w:name="Default Paragraph Font" w:semiHidden="1" w:uiPriority="1" w:unhideWhenUsed="1"/>
+    <w:lsdException w:name="Body Text" w:semiHidden="1" w:unhideWhenUsed="1"/>
+    <w:lsdException w:name="Body Text Indent" w:semiHidden="1" w:unhideWhenUsed="1"/>
+    <w:lsdException w:name="List Continue" w:semiHidden="1" w:unhideWhenUsed="1"/>
+    <w:lsdException w:name="List Continue 2" w:semiHidden="1" w:unhideWhenUsed="1"/>
+    <w:lsdException w:name="List Continue 3" w:semiHidden="1" w:unhideWhenUsed="1"/>
+    <w:lsdException w:name="List Continue 4" w:semiHidden="1" w:unhideWhenUsed="1"/>
+    <w:lsdException w:name="List Continue 5" w:semiHidden="1" w:unhideWhenUsed="1"/>
+    <w:lsdException w:name="Message Header" w:semiHidden="1" w:unhideWhenUsed="1"/>
+    <w:lsdException w:name="Subtitle" w:uiPriority="11" w:qFormat="1"/>
+    <w:lsdException w:name="Salutation" w:semiHidden="1" w:unhideWhenUsed="1"/>
+    <w:lsdException w:name="Date" w:semiHidden="1" w:unhideWhenUsed="1"/>
+    <w:lsdException w:name="Body Text First Indent" w:semiHidden="1" w:unhideWhenUsed="1"/>
+    <w:lsdException w:name="Body Text First Indent 2" w:semiHidden="1" w:unhideWhenUsed="1"/>
+    <w:lsdException w:name="Note Heading" w:semiHidden="1" w:unhideWhenUsed="1"/>
+    <w:lsdException w:name="Body Text 2" w:semiHidden="1" w:unhideWhenUsed="1"/>
+    <w:lsdException w:name="Body Text 3" w:semiHidden="1" w:unhideWhenUsed="1"/>
+    <w:lsdException w:name="Body Text Indent 2" w:semiHidden="1" w:unhideWhenUsed="1"/>
+    <w:lsdException w:name="Body Text Indent 3" w:semiHidden="1" w:unhideWhenUsed="1"/>
+    <w:lsdException w:name="Block Text" w:semiHidden="1" w:unhideWhenUsed="1"/>
+    <w:lsdException w:name="Hyperlink" w:semiHidden="1" w:unhideWhenUsed="1"/>
+    <w:lsdException w:name="FollowedHyperlink" w:semiHidden="1" w:unhideWhenUsed="1"/>
+    <w:lsdException w:name="Strong" w:uiPriority="22" w:qFormat="1"/>
+    <w:lsdException w:name="Emphasis" w:uiPriority="20" w:qFormat="1"/>
+    <w:lsdException w:name="Document Map" w:semiHidden="1" w:unhideWhenUsed="1"/>
+    <w:lsdException w:name="Plain Text" w:semiHidden="1" w:unhideWhenUsed="1"/>
+    <w:lsdException w:name="E-mail Signature" w:semiHidden="1" w:unhideWhenUsed="1"/>
+    <w:lsdException w:name="HTML Top of Form" w:semiHidden="1" w:unhideWhenUsed="1"/>
+    <w:lsdException w:name="HTML Bottom of Form" w:semiHidden="1" w:unhideWhenUsed="1"/>
+    <w:lsdException w:name="Normal (Web)" w:semiHidden="1" w:unhideWhenUsed="1"/>
+    <w:lsdException w:name="HTML Acronym" w:semiHidden="1" w:unhideWhenUsed="1"/>
+    <w:lsdException w:name="HTML Address" w:semiHidden="1" w:unhideWhenUsed="1"/>
+    <w:lsdException w:name="HTML Cite" w:semiHidden="1" w:unhideWhenUsed="1"/>
+    <w:lsdException w:name="HTML Code" w:semiHidden="1" w:unhideWhenUsed="1"/>
+    <w:lsdException w:name="HTML Definition" w:semiHidden="1" w:unhideWhenUsed="1"/>
+    <w:lsdException w:name="HTML Keyboard" w:semiHidden="1" w:unhideWhenUsed="1"/>
+    <w:lsdException w:name="HTML Preformatted" w:semiHidden="1" w:unhideWhenUsed="1"/>
+    <w:lsdException w:name="HTML Sample" w:semiHidden="1" w:unhideWhenUsed="1"/>
+    <w:lsdException w:name="HTML Typewriter" w:semiHidden="1" w:unhideWhenUsed="1"/>
+    <w:lsdException w:name="HTML Variable" w:semiHidden="1" w:unhideWhenUsed="1"/>
+    <w:lsdException w:name="Normal Table" w:semiHidden="1" w:unhideWhenUsed="1"/>
+    <w:lsdException w:name="annotation subject" w:semiHidden="1" w:unhideWhenUsed="1"/>
+    <w:lsdException w:name="No List" w:semiHidden="1" w:unhideWhenUsed="1"/>
+    <w:lsdException w:name="Outline List 1" w:semiHidden="1" w:unhideWhenUsed="1"/>
+    <w:lsdException w:name="Outline List 2" w:semiHidden="1" w:unhideWhenUsed="1"/>
+    <w:lsdException w:name="Outline List 3" w:semiHidden="1" w:unhideWhenUsed="1"/>
+    <w:lsdException w:name="Table Simple 1" w:semiHidden="1" w:unhideWhenUsed="1"/>
+    <w:lsdException w:name="Table Simple 2" w:semiHidden="1" w:unhideWhenUsed="1"/>
+    <w:lsdException w:name="Table Simple 3" w:semiHidden="1" w:unhideWhenUsed="1"/>
+    <w:lsdException w:name="Table Classic 1" w:semiHidden="1" w:unhideWhenUsed="1"/>
+    <w:lsdException w:name="Table Classic 2" w:semiHidden="1" w:unhideWhenUsed="1"/>
+    <w:lsdException w:name="Table Classic 3" w:semiHidden="1" w:unhideWhenUsed="1"/>
+    <w:lsdException w:name="Table Classic 4" w:semiHidden="1" w:unhideWhenUsed="1"/>
+    <w:lsdException w:name="Table Colorful 1" w:semiHidden="1" w:unhideWhenUsed="1"/>
+    <w:lsdException w:name="Table Colorful 2" w:semiHidden="1" w:unhideWhenUsed="1"/>
+    <w:lsdException w:name="Table Colorful 3" w:semiHidden="1" w:unhideWhenUsed="1"/>
+    <w:lsdException w:name="Table Columns 1" w:semiHidden="1" w:unhideWhenUsed="1"/>
+    <w:lsdException w:name="Table Columns 2" w:semiHidden="1" w:unhideWhenUsed="1"/>
+    <w:lsdException w:name="Table Columns 3" w:semiHidden="1" w:unhideWhenUsed="1"/>
+    <w:lsdException w:name="Table Columns 4" w:semiHidden="1" w:unhideWhenUsed="1"/>
+    <w:lsdException w:name="Table Columns 5" w:semiHidden="1" w:unhideWhenUsed="1"/>
+    <w:lsdException w:name="Table Grid 1" w:semiHidden="1" w:unhideWhenUsed="1"/>
+    <w:lsdException w:name="Table Grid 2" w:semiHidden="1" w:unhideWhenUsed="1"/>
+    <w:lsdException w:name="Table Grid 3" w:semiHidden="1" w:unhideWhenUsed="1"/>
+    <w:lsdException w:name="Table Grid 4" w:semiHidden="1" w:unhideWhenUsed="1"/>
+    <w:lsdException w:name="Table Grid 5" w:semiHidden="1" w:unhideWhenUsed="1"/>
+    <w:lsdException w:name="Table Grid 6" w:semiHidden="1" w:unhideWhenUsed="1"/>
+    <w:lsdException w:name="Table Grid 7" w:semiHidden="1" w:unhideWhenUsed="1"/>
+    <w:lsdException w:name="Table Grid 8" w:semiHidden="1" w:unhideWhenUsed="1"/>
+    <w:lsdException w:name="Table List 1" w:semiHidden="1" w:unhideWhenUsed="1"/>
+    <w:lsdException w:name="Table List 2" w:semiHidden="1" w:unhideWhenUsed="1"/>
+    <w:lsdException w:name="Table List 3" w:semiHidden="1" w:unhideWhenUsed="1"/>
+    <w:lsdException w:name="Table List 4" w:semiHidden="1" w:unhideWhenUsed="1"/>
+    <w:lsdException w:name="Table List 5" w:semiHidden="1" w:unhideWhenUsed="1"/>
+    <w:lsdException w:name="Table List 6" w:semiHidden="1" w:unhideWhenUsed="1"/>
+    <w:lsdException w:name="Table List 7" w:semiHidden="1" w:unhideWhenUsed="1"/>
+    <w:lsdException w:name="Table List 8" w:semiHidden="1" w:unhideWhenUsed="1"/>
+    <w:lsdException w:name="Table 3D effects 1" w:semiHidden="1" w:unhideWhenUsed="1"/>
+    <w:lsdException w:name="Table 3D effects 2" w:semiHidden="1" w:unhideWhenUsed="1"/>
+    <w:lsdException w:name="Table 3D effects 3" w:semiHidden="1" w:unhideWhenUsed="1"/>
+    <w:lsdException w:name="Table Contemporary" w:semiHidden="1" w:unhideWhenUsed="1"/>
+    <w:lsdException w:name="Table Elegant" w:semiHidden="1" w:unhideWhenUsed="1"/>
+    <w:lsdException w:name="Table Professional" w:semiHidden="1" w:unhideWhenUsed="1"/>
+    <w:lsdException w:name="Table Subtle 1" w:semiHidden="1" w:unhideWhenUsed="1"/>
+    <w:lsdException w:name="Table Subtle 2" w:semiHidden="1" w:unhideWhenUsed="1"/>
+    <w:lsdException w:name="Table Web 1" w:semiHidden="1" w:unhideWhenUsed="1"/>
+    <w:lsdException w:name="Table Web 2" w:semiHidden="1" w:unhideWhenUsed="1"/>
+    <w:lsdException w:name="Table Web 3" w:semiHidden="1" w:unhideWhenUsed="1"/>
+    <w:lsdException w:name="Balloon Text" w:semiHidden="1" w:unhideWhenUsed="1"/>
+    <w:lsdException w:name="Table Grid" w:uiPriority="59"/>
+    <w:lsdException w:name="Table Theme" w:semiHidden="1" w:unhideWhenUsed="1"/>
+    <w:lsdException w:name="Placeholder Text" w:semiHidden="1"/>
+    <w:lsdException w:name="No Spacing" w:uiPriority="1" w:qFormat="1"/>
+    <w:lsdException w:name="Light Shading" w:uiPriority="60"/>
+    <w:lsdException w:name="Light List" w:uiPriority="61"/>
+    <w:lsdException w:name="Light Grid" w:uiPriority="62"/>
+    <w:lsdException w:name="Medium Shading 1" w:uiPriority="63"/>
+    <w:lsdException w:name="Medium Shading 2" w:uiPriority="64"/>
+    <w:lsdException w:name="Medium List 1" w:uiPriority="65"/>
+    <w:lsdException w:name="Medium List 2" w:uiPriority="66"/>
+    <w:lsdException w:name="Medium Grid 1" w:uiPriority="67"/>
+    <w:lsdException w:name="Medium Grid 2" w:uiPriority="68"/>
+    <w:lsdException w:name="Medium Grid 3" w:uiPriority="69"/>
+    <w:lsdException w:name="Dark List" w:uiPriority="70"/>
+    <w:lsdException w:name="Colorful Shading" w:uiPriority="71"/>
+    <w:lsdException w:name="Colorful List" w:uiPriority="72"/>
+    <w:lsdException w:name="Colorful Grid" w:uiPriority="73"/>
+    <w:lsdException w:name="Light Shading Accent 1" w:uiPriority="60"/>
+    <w:lsdException w:name="Light List Accent 1" w:uiPriority="61"/>
+    <w:lsdException w:name="Light Grid Accent 1" w:uiPriority="62"/>
+    <w:lsdException w:name="Medium Shading 1 Accent 1" w:uiPriority="63"/>
+    <w:lsdException w:name="Medium Shading 2 Accent 1" w:uiPriority="64"/>
+    <w:lsdException w:name="Medium List 1 Accent 1" w:uiPriority="65"/>
+    <w:lsdException w:name="Revision" w:semiHidden="1"/>
+    <w:lsdException w:name="List Paragraph" w:uiPriority="34" w:qFormat="1"/>
+    <w:lsdException w:name="Quote" w:uiPriority="29" w:qFormat="1"/>
+    <w:lsdException w:name="Intense Quote" w:uiPriority="30" w:qFormat="1"/>
+    <w:lsdException w:name="Medium List 2 Accent 1" w:uiPriority="66"/>
+    <w:lsdException w:name="Medium Grid 1 Accent 1" w:uiPriority="67"/>
+    <w:lsdException w:name="Medium Grid 2 Accent 1" w:uiPriority="68"/>
+    <w:lsdException w:name="Medium Grid 3 Accent 1" w:uiPriority="69"/>
+    <w:lsdException w:name="Dark List Accent 1" w:uiPriority="70"/>
+    <w:lsdException w:name="Colorful Shading Accent 1" w:uiPriority="71"/>
+    <w:lsdException w:name="Colorful List Accent 1" w:uiPriority="72"/>
+    <w:lsdException w:name="Colorful Grid Accent 1" w:uiPriority="73"/>
+    <w:lsdException w:name="Light Shading Accent 2" w:uiPriority="60"/>
+    <w:lsdException w:name="Light List Accent 2" w:uiPriority="61"/>
+    <w:lsdException w:name="Light Grid Accent 2" w:uiPriority="62"/>
+    <w:lsdException w:name="Medium Shading 1 Accent 2" w:uiPriority="63"/>
+    <w:lsdException w:name="Medium Shading 2 Accent 2" w:uiPriority="64"/>
+    <w:lsdException w:name="Medium List 1 Accent 2" w:uiPriority="65"/>
+    <w:lsdException w:name="Medium List 2 Accent 2" w:uiPriority="66"/>
+    <w:lsdException w:name="Medium Grid 1 Accent 2" w:uiPriority="67"/>
+    <w:lsdException w:name="Medium Grid 2 Accent 2" w:uiPriority="68"/>
+    <w:lsdException w:name="Medium Grid 3 Accent 2" w:uiPriority="69"/>
+    <w:lsdException w:name="Dark List Accent 2" w:uiPriority="70"/>
+    <w:lsdException w:name="Colorful Shading Accent 2" w:uiPriority="71"/>
+    <w:lsdException w:name="Colorful List Accent 2" w:uiPriority="72"/>
+    <w:lsdException w:name="Colorful Grid Accent 2" w:uiPriority="73"/>
+    <w:lsdException w:name="Light Shading Accent 3" w:uiPriority="60"/>
+    <w:lsdException w:name="Light List Accent 3" w:uiPriority="61"/>
+    <w:lsdException w:name="Light Grid Accent 3" w:uiPriority="62"/>
+    <w:lsdException w:name="Medium Shading 1 Accent 3" w:uiPriority="63"/>
+    <w:lsdException w:name="Medium Shading 2 Accent 3" w:uiPriority="64"/>
+    <w:lsdException w:name="Medium List 1 Accent 3" w:uiPriority="65"/>
+    <w:lsdException w:name="Medium List 2 Accent 3" w:uiPriority="66"/>
+    <w:lsdException w:name="Medium Grid 1 Accent 3" w:uiPriority="67"/>
+    <w:lsdException w:name="Medium Grid 2 Accent 3" w:uiPriority="68"/>
+    <w:lsdException w:name="Medium Grid 3 Accent 3" w:uiPriority="69"/>
+    <w:lsdException w:name="Dark List Accent 3" w:uiPriority="70"/>
+    <w:lsdException w:name="Colorful Shading Accent 3" w:uiPriority="71"/>
+    <w:lsdException w:name="Colorful List Accent 3" w:uiPriority="72"/>
+    <w:lsdException w:name="Colorful Grid Accent 3" w:uiPriority="73"/>
+    <w:lsdException w:name="Light Shading Accent 4" w:uiPriority="60"/>
+    <w:lsdException w:name="Light List Accent 4" w:uiPriority="61"/>
+    <w:lsdException w:name="Light Grid Accent 4" w:uiPriority="62"/>
+    <w:lsdException w:name="Medium Shading 1 Accent 4" w:uiPriority="63"/>
+    <w:lsdException w:name="Medium Shading 2 Accent 4" w:uiPriority="64"/>
+    <w:lsdException w:name="Medium List 1 Accent 4" w:uiPriority="65"/>
+    <w:lsdException w:name="Medium List 2 Accent 4" w:uiPriority="66"/>
+    <w:lsdException w:name="Medium Grid 1 Accent 4" w:uiPriority="67"/>
+    <w:lsdException w:name="Medium Grid 2 Accent 4" w:uiPriority="68"/>
+    <w:lsdException w:name="Medium Grid 3 Accent 4" w:uiPriority="69"/>
+    <w:lsdException w:name="Dark List Accent 4" w:uiPriority="70"/>
+    <w:lsdException w:name="Colorful Shading Accent 4" w:uiPriority="71"/>
+    <w:lsdException w:name="Colorful List Accent 4" w:uiPriority="72"/>
+    <w:lsdException w:name="Colorful Grid Accent 4" w:uiPriority="73"/>
+    <w:lsdException w:name="Light Shading Accent 5" w:uiPriority="60"/>
+    <w:lsdException w:name="Light List Accent 5" w:uiPriority="61"/>
+    <w:lsdException w:name="Light Grid Accent 5" w:uiPriority="62"/>
+    <w:lsdException w:name="Medium Shading 1 Accent 5" w:uiPriority="63"/>
+    <w:lsdException w:name="Medium Shading 2 Accent 5" w:uiPriority="64"/>
+    <w:lsdException w:name="Medium List 1 Accent 5" w:uiPriority="65"/>
+    <w:lsdException w:name="Medium List 2 Accent 5" w:uiPriority="66"/>
+    <w:lsdException w:name="Medium Grid 1 Accent 5" w:uiPriority="67"/>
+    <w:lsdException w:name="Medium Grid 2 Accent 5" w:uiPriority="68"/>
+    <w:lsdException w:name="Medium Grid 3 Accent 5" w:uiPriority="69"/>
+    <w:lsdException w:name="Dark List Accent 5" w:uiPriority="70"/>
+    <w:lsdException w:name="Colorful Shading Accent 5" w:uiPriority="71"/>
+    <w:lsdException w:name="Colorful List Accent 5" w:uiPriority="72"/>
+    <w:lsdException w:name="Colorful Grid Accent 5" w:uiPriority="73"/>
+    <w:lsdException w:name="Light Shading Accent 6" w:uiPriority="60"/>
+    <w:lsdException w:name="Light List Accent 6" w:uiPriority="61"/>
+    <w:lsdException w:name="Light Grid Accent 6" w:uiPriority="62"/>
+    <w:lsdException w:name="Medium Shading 1 Accent 6" w:uiPriority="63"/>
+    <w:lsdException w:name="Medium Shading 2 Accent 6" w:uiPriority="64"/>
+    <w:lsdException w:name="Medium List 1 Accent 6" w:uiPriority="65"/>
+    <w:lsdException w:name="Medium List 2 Accent 6" w:uiPriority="66"/>
+    <w:lsdException w:name="Medium Grid 1 Accent 6" w:uiPriority="67"/>
+    <w:lsdException w:name="Medium Grid 2 Accent 6" w:uiPriority="68"/>
+    <w:lsdException w:name="Medium Grid 3 Accent 6" w:uiPriority="69"/>
+    <w:lsdException w:name="Dark List Accent 6" w:uiPriority="70"/>
+    <w:lsdException w:name="Colorful Shading Accent 6" w:uiPriority="71"/>
+    <w:lsdException w:name="Colorful List Accent 6" w:uiPriority="72"/>
+    <w:lsdException w:name="Colorful Grid Accent 6" w:uiPriority="73"/>
+    <w:lsdException w:name="Subtle Emphasis" w:uiPriority="19" w:qFormat="1"/>
+    <w:lsdException w:name="Intense Emphasis" w:uiPriority="21" w:qFormat="1"/>
+    <w:lsdException w:name="Subtle Reference" w:uiPriority="31" w:qFormat="1"/>
+    <w:lsdException w:name="Intense Reference" w:uiPriority="32" w:qFormat="1"/>
+    <w:lsdException w:name="Book Title" w:uiPriority="33" w:qFormat="1"/>
+    <w:lsdException w:name="Bibliography" w:semiHidden="1" w:uiPriority="37" w:unhideWhenUsed="1"/>
+    <w:lsdException w:name="TOC Heading" w:semiHidden="1" w:uiPriority="39" w:unhideWhenUsed="1" w:qFormat="1"/>
+    <w:lsdException w:name="Plain Table 1" w:uiPriority="41"/>
+    <w:lsdException w:name="Plain Table 2" w:uiPriority="42"/>
+    <w:lsdException w:name="Plain Table 3" w:uiPriority="43"/>
+    <w:lsdException w:name="Plain Table 4" w:uiPriority="44"/>
+    <w:lsdException w:name="Plain Table 5" w:uiPriority="45"/>
+    <w:lsdException w:name="Grid Table Light" w:uiPriority="40"/>
+    <w:lsdException w:name="Grid Table 1 Light" w:uiPriority="46"/>
+    <w:lsdException w:name="Grid Table 2" w:uiPriority="47"/>
+    <w:lsdException w:name="Grid Table 3" w:uiPriority="48"/>
+    <w:lsdException w:name="Grid Table 4" w:uiPriority="49"/>
+    <w:lsdException w:name="Grid Table 5 Dark" w:uiPriority="50"/>
+    <w:lsdException w:name="Grid Table 6 Colorful" w:uiPriority="51"/>
+    <w:lsdException w:name="Grid Table 7 Colorful" w:uiPriority="52"/>
+    <w:lsdException w:name="Grid Table 1 Light Accent 1" w:uiPriority="46"/>
+    <w:lsdException w:name="Grid Table 2 Accent 1" w:uiPriority="47"/>
+    <w:lsdException w:name="Grid Table 3 Accent 1" w:uiPriority="48"/>
+    <w:lsdException w:name="Grid Table 4 Accent 1" w:uiPriority="49"/>
+    <w:lsdException w:name="Grid Table 5 Dark Accent 1" w:uiPriority="50"/>
+    <w:lsdException w:name="Grid Table 6 Colorful Accent 1" w:uiPriority="51"/>
+    <w:lsdException w:name="Grid Table 7 Colorful Accent 1" w:uiPriority="52"/>
+    <w:lsdException w:name="Grid Table 1 Light Accent 2" w:uiPriority="46"/>
+    <w:lsdException w:name="Grid Table 2 Accent 2" w:uiPriority="47"/>
+    <w:lsdException w:name="Grid Table 3 Accent 2" w:uiPriority="48"/>
+    <w:lsdException w:name="Grid Table 4 Accent 2" w:uiPriority="49"/>
+    <w:lsdException w:name="Grid Table 5 Dark Accent 2" w:uiPriority="50"/>
+    <w:lsdException w:name="Grid Table 6 Colorful Accent 2" w:uiPriority="51"/>
+    <w:lsdException w:name="Grid Table 7 Colorful Accent 2" w:uiPriority="52"/>
+    <w:lsdException w:name="Grid Table 1 Light Accent 3" w:uiPriority="46"/>
+    <w:lsdException w:name="Grid Table 2 Accent 3" w:uiPriority="47"/>
+    <w:lsdException w:name="Grid Table 3 Accent 3" w:uiPriority="48"/>
+    <w:lsdException w:name="Grid Table 4 Accent 3" w:uiPriority="49"/>
+    <w:lsdException w:name="Grid Table 5 Dark Accent 3" w:uiPriority="50"/>
+    <w:lsdException w:name="Grid Table 6 Colorful Accent 3" w:uiPriority="51"/>
+    <w:lsdException w:name="Grid Table 7 Colorful Accent 3" w:uiPriority="52"/>
+    <w:lsdException w:name="Grid Table 1 Light Accent 4" w:uiPriority="46"/>
+    <w:lsdException w:name="Grid Table 2 Accent 4" w:uiPriority="47"/>
+    <w:lsdException w:name="Grid Table 3 Accent 4" w:uiPriority="48"/>
+    <w:lsdException w:name="Grid Table 4 Accent 4" w:uiPriority="49"/>
+    <w:lsdException w:name="Grid Table 5 Dark Accent 4" w:uiPriority="50"/>
+    <w:lsdException w:name="Grid Table 6 Colorful Accent 4" w:uiPriority="51"/>
+    <w:lsdException w:name="Grid Table 7 Colorful Accent 4" w:uiPriority="52"/>
+    <w:lsdException w:name="Grid Table 1 Light Accent 5" w:uiPriority="46"/>
+    <w:lsdException w:name="Grid Table 2 Accent 5" w:uiPriority="47"/>
+    <w:lsdException w:name="Grid Table 3 Accent 5" w:uiPriority="48"/>
+    <w:lsdException w:name="Grid Table 4 Accent 5" w:uiPriority="49"/>
+    <w:lsdException w:name="Grid Table 5 Dark Accent 5" w:uiPriority="50"/>
+    <w:lsdException w:name="Grid Table 6 Colorful Accent 5" w:uiPriority="51"/>
+    <w:lsdException w:name="Grid Table 7 Colorful Accent 5" w:uiPriority="52"/>
+    <w:lsdException w:name="Grid Table 1 Light Accent 6" w:uiPriority="46"/>
+    <w:lsdException w:name="Grid Table 2 Accent 6" w:uiPriority="47"/>
+    <w:lsdException w:name="Grid Table 3 Accent 6" w:uiPriority="48"/>
+    <w:lsdException w:name="Grid Table 4 Accent 6" w:uiPriority="49"/>
+    <w:lsdException w:name="Grid Table 5 Dark Accent 6" w:uiPriority="50"/>
+    <w:lsdException w:name="Grid Table 6 Colorful Accent 6" w:uiPriority="51"/>
+    <w:lsdException w:name="Grid Table 7 Colorful Accent 6" w:uiPriority="52"/>
+    <w:lsdException w:name="List Table 1 Light" w:uiPriority="46"/>
+    <w:lsdException w:name="List Table 2" w:uiPriority="47"/>
+    <w:lsdException w:name="List Table 3" w:uiPriority="48"/>
+    <w:lsdException w:name="List Table 4" w:uiPriority="49"/>
+    <w:lsdException w:name="List Table 5 Dark" w:uiPriority="50"/>
+    <w:lsdException w:name="List Table 6 Colorful" w:uiPriority="51"/>
+    <w:lsdException w:name="List Table 7 Colorful" w:uiPriority="52"/>
+    <w:lsdException w:name="List Table 1 Light Accent 1" w:uiPriority="46"/>
+    <w:lsdException w:name="List Table 2 Accent 1" w:uiPriority="47"/>
+    <w:lsdException w:name="List Table 3 Accent 1" w:uiPriority="48"/>
+    <w:lsdException w:name="List Table 4 Accent 1" w:uiPriority="49"/>
+    <w:lsdException w:name="List Table 5 Dark Accent 1" w:uiPriority="50"/>
+    <w:lsdException w:name="List Table 6 Colorful Accent 1" w:uiPriority="51"/>
+    <w:lsdException w:name="List Table 7 Colorful Accent 1" w:uiPriority="52"/>
+    <w:lsdException w:name="List Table 1 Light Accent 2" w:uiPriority="46"/>
+    <w:lsdException w:name="List Table 2 Accent 2" w:uiPriority="47"/>
+    <w:lsdException w:name="List Table 3 Accent 2" w:uiPriority="48"/>
+    <w:lsdException w:name="List Table 4 Accent 2" w:uiPriority="49"/>
+    <w:lsdException w:name="List Table 5 Dark Accent 2" w:uiPriority="50"/>
+    <w:lsdException w:name="List Table 6 Colorful Accent 2" w:uiPriority="51"/>
+    <w:lsdException w:name="List Table 7 Colorful Accent 2" w:uiPriority="52"/>
+    <w:lsdException w:name="List Table 1 Light Accent 3" w:uiPriority="46"/>
+    <w:lsdException w:name="List Table 2 Accent 3" w:uiPriority="47"/>
+    <w:lsdException w:name="List Table 3 Accent 3" w:uiPriority="48"/>
+    <w:lsdException w:name="List Table 4 Accent 3" w:uiPriority="49"/>
+    <w:lsdException w:name="List Table 5 Dark Accent 3" w:uiPriority="50"/>
+    <w:lsdException w:name="List Table 6 Colorful Accent 3" w:uiPriority="51"/>
+    <w:lsdException w:name="List Table 7 Colorful Accent 3" w:uiPriority="52"/>
+    <w:lsdException w:name="List Table 1 Light Accent 4" w:uiPriority="46"/>
+    <w:lsdException w:name="List Table 2 Accent 4" w:uiPriority="47"/>
+    <w:lsdException w:name="List Table 3 Accent 4" w:uiPriority="48"/>
+    <w:lsdException w:name="List Table 4 Accent 4" w:uiPriority="49"/>
+    <w:lsdException w:name="List Table 5 Dark Accent 4" w:uiPriority="50"/>
+    <w:lsdException w:name="List Table 6 Colorful Accent 4" w:uiPriority="51"/>
+    <w:lsdException w:name="List Table 7 Colorful Accent 4" w:uiPriority="52"/>
+    <w:lsdException w:name="List Table 1 Light Accent 5" w:uiPriority="46"/>
+    <w:lsdException w:name="List Table 2 Accent 5" w:uiPriority="47"/>
+    <w:lsdException w:name="List Table 3 Accent 5" w:uiPriority="48"/>
+    <w:lsdException w:name="List Table 4 Accent 5" w:uiPriority="49"/>
+    <w:lsdException w:name="List Table 5 Dark Accent 5" w:uiPriority="50"/>
+    <w:lsdException w:name="List Table 6 Colorful Accent 5" w:uiPriority="51"/>
+    <w:lsdException w:name="List Table 7 Colorful Accent 5" w:uiPriority="52"/>
+    <w:lsdException w:name="List Table 1 Light Accent 6" w:uiPriority="46"/>
+    <w:lsdException w:name="List Table 2 Accent 6" w:uiPriority="47"/>
+    <w:lsdException w:name="List Table 3 Accent 6" w:uiPriority="48"/>
+    <w:lsdException w:name="List Table 4 Accent 6" w:uiPriority="49"/>
+    <w:lsdException w:name="List Table 5 Dark Accent 6" w:uiPriority="50"/>
+    <w:lsdException w:name="List Table 6 Colorful Accent 6" w:uiPriority="51"/>
+    <w:lsdException w:name="List Table 7 Colorful Accent 6" w:uiPriority="52"/>
   </w:latentStyles>
   <w:style w:type="paragraph" w:default="1" w:styleId="Standard">
     <w:name w:val="Normal"/>
@@ -7892,7 +7943,6 @@
     <w:uiPriority w:val="99"/>
     <w:semiHidden/>
     <w:unhideWhenUsed/>
-    <w:qFormat/>
     <w:tblPr>
       <w:tblInd w:w="0" w:type="dxa"/>
       <w:tblCellMar>
@@ -7950,7 +8000,7 @@
       <w:szCs w:val="16"/>
     </w:rPr>
   </w:style>
-  <w:style w:type="table" w:styleId="Tabellengitternetz">
+  <w:style w:type="table" w:styleId="Tabellenraster">
     <w:name w:val="Table Grid"/>
     <w:basedOn w:val="NormaleTabelle"/>
     <w:uiPriority w:val="59"/>
@@ -7959,7 +8009,6 @@
       <w:spacing w:after="0" w:line="240" w:lineRule="auto"/>
     </w:pPr>
     <w:tblPr>
-      <w:tblInd w:w="0" w:type="dxa"/>
       <w:tblBorders>
         <w:top w:val="single" w:sz="4" w:space="0" w:color="auto"/>
         <w:left w:val="single" w:sz="4" w:space="0" w:color="auto"/>
@@ -7968,12 +8017,6 @@
         <w:insideH w:val="single" w:sz="4" w:space="0" w:color="auto"/>
         <w:insideV w:val="single" w:sz="4" w:space="0" w:color="auto"/>
       </w:tblBorders>
-      <w:tblCellMar>
-        <w:top w:w="0" w:type="dxa"/>
-        <w:left w:w="108" w:type="dxa"/>
-        <w:bottom w:w="0" w:type="dxa"/>
-        <w:right w:w="108" w:type="dxa"/>
-      </w:tblCellMar>
     </w:tblPr>
   </w:style>
   <w:style w:type="character" w:customStyle="1" w:styleId="berschrift1Zchn">

</xml_diff>